<commit_message>
corrections for the user guide
</commit_message>
<xml_diff>
--- a/ModbusPal/Docs/ModbusPal UserGuide.docx
+++ b/ModbusPal/Docs/ModbusPal UserGuide.docx
@@ -252,21 +252,19 @@
             <w:tcBorders>
               <w:bottom w:val="single" w:sz="4" w:space="0" w:color="000000" w:themeColor="text1"/>
             </w:tcBorders>
-            <w:shd w:val="clear" w:color="auto" w:fill="000000" w:themeFill="text1"/>
+            <w:shd w:val="clear" w:color="auto" w:fill="8DB3E2" w:themeFill="text2" w:themeFillTint="66"/>
           </w:tcPr>
           <w:p>
             <w:pPr>
               <w:pStyle w:val="Corpsdetexte"/>
               <w:rPr>
                 <w:b/>
-                <w:color w:val="FFFFFF" w:themeColor="background1"/>
                 <w:lang w:val="en-US"/>
               </w:rPr>
             </w:pPr>
             <w:r>
               <w:rPr>
                 <w:b/>
-                <w:color w:val="FFFFFF" w:themeColor="background1"/>
                 <w:lang w:val="en-US"/>
               </w:rPr>
               <w:t>Medium</w:t>
@@ -276,17 +274,19 @@
         <w:tc>
           <w:tcPr>
             <w:tcW w:w="1559" w:type="dxa"/>
-            <w:shd w:val="pct10" w:color="auto" w:fill="auto"/>
+            <w:shd w:val="clear" w:color="auto" w:fill="8DB3E2" w:themeFill="text2" w:themeFillTint="66"/>
           </w:tcPr>
           <w:p>
             <w:pPr>
               <w:pStyle w:val="Corpsdetexte"/>
               <w:rPr>
-                <w:lang w:val="en-US"/>
-              </w:rPr>
-            </w:pPr>
-            <w:r>
-              <w:rPr>
+                <w:b/>
+                <w:lang w:val="en-US"/>
+              </w:rPr>
+            </w:pPr>
+            <w:r>
+              <w:rPr>
+                <w:b/>
                 <w:lang w:val="en-US"/>
               </w:rPr>
               <w:t>Supported</w:t>
@@ -301,7 +301,7 @@
         <w:tc>
           <w:tcPr>
             <w:tcW w:w="1384" w:type="dxa"/>
-            <w:shd w:val="pct10" w:color="auto" w:fill="auto"/>
+            <w:shd w:val="clear" w:color="auto" w:fill="C6D9F1" w:themeFill="text2" w:themeFillTint="33"/>
           </w:tcPr>
           <w:p>
             <w:pPr>
@@ -345,7 +345,7 @@
         <w:tc>
           <w:tcPr>
             <w:tcW w:w="1384" w:type="dxa"/>
-            <w:shd w:val="pct10" w:color="auto" w:fill="auto"/>
+            <w:shd w:val="clear" w:color="auto" w:fill="C6D9F1" w:themeFill="text2" w:themeFillTint="33"/>
           </w:tcPr>
           <w:p>
             <w:pPr>
@@ -390,6 +390,8 @@
           <w:lang w:val="en-US"/>
         </w:rPr>
       </w:pPr>
+      <w:bookmarkStart w:id="0" w:name="OLE_LINK46"/>
+      <w:bookmarkStart w:id="1" w:name="OLE_LINK47"/>
     </w:p>
     <w:tbl>
       <w:tblPr>
@@ -412,21 +414,19 @@
             <w:tcBorders>
               <w:bottom w:val="single" w:sz="4" w:space="0" w:color="000000" w:themeColor="text1"/>
             </w:tcBorders>
-            <w:shd w:val="solid" w:color="auto" w:fill="auto"/>
+            <w:shd w:val="clear" w:color="auto" w:fill="8DB3E2" w:themeFill="text2" w:themeFillTint="66"/>
           </w:tcPr>
           <w:p>
             <w:pPr>
               <w:pStyle w:val="Corpsdetexte"/>
               <w:rPr>
                 <w:b/>
-                <w:color w:val="FFFFFF" w:themeColor="background1"/>
                 <w:lang w:val="en-US"/>
               </w:rPr>
             </w:pPr>
             <w:r>
               <w:rPr>
                 <w:b/>
-                <w:color w:val="FFFFFF" w:themeColor="background1"/>
                 <w:lang w:val="en-US"/>
               </w:rPr>
               <w:t>Data format</w:t>
@@ -436,17 +436,19 @@
         <w:tc>
           <w:tcPr>
             <w:tcW w:w="1657" w:type="dxa"/>
-            <w:shd w:val="pct10" w:color="auto" w:fill="auto"/>
+            <w:shd w:val="clear" w:color="auto" w:fill="8DB3E2" w:themeFill="text2" w:themeFillTint="66"/>
           </w:tcPr>
           <w:p>
             <w:pPr>
               <w:pStyle w:val="Corpsdetexte"/>
               <w:rPr>
-                <w:lang w:val="en-US"/>
-              </w:rPr>
-            </w:pPr>
-            <w:r>
-              <w:rPr>
+                <w:b/>
+                <w:lang w:val="en-US"/>
+              </w:rPr>
+            </w:pPr>
+            <w:r>
+              <w:rPr>
+                <w:b/>
                 <w:lang w:val="en-US"/>
               </w:rPr>
               <w:t>Supported</w:t>
@@ -461,7 +463,7 @@
         <w:tc>
           <w:tcPr>
             <w:tcW w:w="1526" w:type="dxa"/>
-            <w:shd w:val="pct10" w:color="auto" w:fill="auto"/>
+            <w:shd w:val="clear" w:color="auto" w:fill="C6D9F1" w:themeFill="text2" w:themeFillTint="33"/>
           </w:tcPr>
           <w:p>
             <w:pPr>
@@ -505,7 +507,7 @@
         <w:tc>
           <w:tcPr>
             <w:tcW w:w="1526" w:type="dxa"/>
-            <w:shd w:val="pct10" w:color="auto" w:fill="auto"/>
+            <w:shd w:val="clear" w:color="auto" w:fill="C6D9F1" w:themeFill="text2" w:themeFillTint="33"/>
           </w:tcPr>
           <w:p>
             <w:pPr>
@@ -538,6 +540,168 @@
                 <w:lang w:val="en-US"/>
               </w:rPr>
               <w:t>no</w:t>
+            </w:r>
+          </w:p>
+        </w:tc>
+      </w:tr>
+      <w:bookmarkEnd w:id="0"/>
+      <w:bookmarkEnd w:id="1"/>
+    </w:tbl>
+    <w:p>
+      <w:pPr>
+        <w:pStyle w:val="Corpsdetexte"/>
+        <w:rPr>
+          <w:lang w:val="en-US"/>
+        </w:rPr>
+      </w:pPr>
+    </w:p>
+    <w:tbl>
+      <w:tblPr>
+        <w:tblStyle w:val="Grilledutableau"/>
+        <w:tblW w:w="0" w:type="auto"/>
+        <w:jc w:val="center"/>
+        <w:tblLook w:val="04A0"/>
+      </w:tblPr>
+      <w:tblGrid>
+        <w:gridCol w:w="1842"/>
+        <w:gridCol w:w="1657"/>
+      </w:tblGrid>
+      <w:tr>
+        <w:trPr>
+          <w:jc w:val="center"/>
+        </w:trPr>
+        <w:tc>
+          <w:tcPr>
+            <w:tcW w:w="1526" w:type="dxa"/>
+            <w:tcBorders>
+              <w:bottom w:val="single" w:sz="4" w:space="0" w:color="000000" w:themeColor="text1"/>
+            </w:tcBorders>
+            <w:shd w:val="clear" w:color="auto" w:fill="8DB3E2" w:themeFill="text2" w:themeFillTint="66"/>
+          </w:tcPr>
+          <w:p>
+            <w:pPr>
+              <w:pStyle w:val="Corpsdetexte"/>
+              <w:rPr>
+                <w:b/>
+                <w:lang w:val="en-US"/>
+              </w:rPr>
+            </w:pPr>
+            <w:r>
+              <w:rPr>
+                <w:b/>
+                <w:lang w:val="en-US"/>
+              </w:rPr>
+              <w:t>Implementation</w:t>
+            </w:r>
+          </w:p>
+        </w:tc>
+        <w:tc>
+          <w:tcPr>
+            <w:tcW w:w="1657" w:type="dxa"/>
+            <w:shd w:val="clear" w:color="auto" w:fill="8DB3E2" w:themeFill="text2" w:themeFillTint="66"/>
+          </w:tcPr>
+          <w:p>
+            <w:pPr>
+              <w:pStyle w:val="Corpsdetexte"/>
+              <w:rPr>
+                <w:b/>
+                <w:lang w:val="en-US"/>
+              </w:rPr>
+            </w:pPr>
+            <w:r>
+              <w:rPr>
+                <w:b/>
+                <w:lang w:val="en-US"/>
+              </w:rPr>
+              <w:t>Supported</w:t>
+            </w:r>
+          </w:p>
+        </w:tc>
+      </w:tr>
+      <w:tr>
+        <w:trPr>
+          <w:jc w:val="center"/>
+        </w:trPr>
+        <w:tc>
+          <w:tcPr>
+            <w:tcW w:w="1526" w:type="dxa"/>
+            <w:shd w:val="clear" w:color="auto" w:fill="C6D9F1" w:themeFill="text2" w:themeFillTint="33"/>
+          </w:tcPr>
+          <w:p>
+            <w:pPr>
+              <w:pStyle w:val="Corpsdetexte"/>
+              <w:rPr>
+                <w:lang w:val="en-US"/>
+              </w:rPr>
+            </w:pPr>
+            <w:r>
+              <w:rPr>
+                <w:lang w:val="en-US"/>
+              </w:rPr>
+              <w:t>MODBUS</w:t>
+            </w:r>
+          </w:p>
+        </w:tc>
+        <w:tc>
+          <w:tcPr>
+            <w:tcW w:w="1657" w:type="dxa"/>
+          </w:tcPr>
+          <w:p>
+            <w:pPr>
+              <w:pStyle w:val="Corpsdetexte"/>
+              <w:rPr>
+                <w:lang w:val="en-US"/>
+              </w:rPr>
+            </w:pPr>
+            <w:r>
+              <w:rPr>
+                <w:lang w:val="en-US"/>
+              </w:rPr>
+              <w:t>YES</w:t>
+            </w:r>
+          </w:p>
+        </w:tc>
+      </w:tr>
+      <w:tr>
+        <w:trPr>
+          <w:jc w:val="center"/>
+        </w:trPr>
+        <w:tc>
+          <w:tcPr>
+            <w:tcW w:w="1526" w:type="dxa"/>
+            <w:shd w:val="clear" w:color="auto" w:fill="C6D9F1" w:themeFill="text2" w:themeFillTint="33"/>
+          </w:tcPr>
+          <w:p>
+            <w:pPr>
+              <w:pStyle w:val="Corpsdetexte"/>
+              <w:rPr>
+                <w:lang w:val="en-US"/>
+              </w:rPr>
+            </w:pPr>
+            <w:r>
+              <w:rPr>
+                <w:lang w:val="en-US"/>
+              </w:rPr>
+              <w:t>J-BUS</w:t>
+            </w:r>
+          </w:p>
+        </w:tc>
+        <w:tc>
+          <w:tcPr>
+            <w:tcW w:w="1657" w:type="dxa"/>
+          </w:tcPr>
+          <w:p>
+            <w:pPr>
+              <w:pStyle w:val="Corpsdetexte"/>
+              <w:rPr>
+                <w:lang w:val="en-US"/>
+              </w:rPr>
+            </w:pPr>
+            <w:r>
+              <w:rPr>
+                <w:lang w:val="en-US"/>
+              </w:rPr>
+              <w:t>YES</w:t>
             </w:r>
           </w:p>
         </w:tc>
@@ -572,21 +736,19 @@
             <w:tcBorders>
               <w:bottom w:val="single" w:sz="4" w:space="0" w:color="000000" w:themeColor="text1"/>
             </w:tcBorders>
-            <w:shd w:val="solid" w:color="auto" w:fill="auto"/>
+            <w:shd w:val="clear" w:color="auto" w:fill="8DB3E2" w:themeFill="text2" w:themeFillTint="66"/>
           </w:tcPr>
           <w:p>
             <w:pPr>
               <w:pStyle w:val="Corpsdetexte"/>
               <w:rPr>
                 <w:b/>
-                <w:color w:val="FFFFFF" w:themeColor="background1"/>
                 <w:lang w:val="en-US"/>
               </w:rPr>
             </w:pPr>
             <w:r>
               <w:rPr>
                 <w:b/>
-                <w:color w:val="FFFFFF" w:themeColor="background1"/>
                 <w:lang w:val="en-US"/>
               </w:rPr>
               <w:t>Functions</w:t>
@@ -596,17 +758,19 @@
         <w:tc>
           <w:tcPr>
             <w:tcW w:w="1417" w:type="dxa"/>
-            <w:shd w:val="pct10" w:color="auto" w:fill="auto"/>
+            <w:shd w:val="clear" w:color="auto" w:fill="8DB3E2" w:themeFill="text2" w:themeFillTint="66"/>
           </w:tcPr>
           <w:p>
             <w:pPr>
               <w:pStyle w:val="Corpsdetexte"/>
               <w:rPr>
-                <w:lang w:val="en-US"/>
-              </w:rPr>
-            </w:pPr>
-            <w:r>
-              <w:rPr>
+                <w:b/>
+                <w:lang w:val="en-US"/>
+              </w:rPr>
+            </w:pPr>
+            <w:r>
+              <w:rPr>
+                <w:b/>
                 <w:lang w:val="en-US"/>
               </w:rPr>
               <w:t>Supported</w:t>
@@ -621,7 +785,7 @@
         <w:tc>
           <w:tcPr>
             <w:tcW w:w="4166" w:type="dxa"/>
-            <w:shd w:val="pct10" w:color="auto" w:fill="auto"/>
+            <w:shd w:val="clear" w:color="auto" w:fill="C6D9F1" w:themeFill="text2" w:themeFillTint="33"/>
           </w:tcPr>
           <w:p>
             <w:pPr>
@@ -665,7 +829,7 @@
         <w:tc>
           <w:tcPr>
             <w:tcW w:w="4166" w:type="dxa"/>
-            <w:shd w:val="pct10" w:color="auto" w:fill="auto"/>
+            <w:shd w:val="clear" w:color="auto" w:fill="C6D9F1" w:themeFill="text2" w:themeFillTint="33"/>
           </w:tcPr>
           <w:p>
             <w:pPr>
@@ -709,7 +873,7 @@
         <w:tc>
           <w:tcPr>
             <w:tcW w:w="4166" w:type="dxa"/>
-            <w:shd w:val="pct10" w:color="auto" w:fill="auto"/>
+            <w:shd w:val="clear" w:color="auto" w:fill="C6D9F1" w:themeFill="text2" w:themeFillTint="33"/>
           </w:tcPr>
           <w:p>
             <w:pPr>
@@ -753,7 +917,7 @@
         <w:tc>
           <w:tcPr>
             <w:tcW w:w="4166" w:type="dxa"/>
-            <w:shd w:val="pct10" w:color="auto" w:fill="auto"/>
+            <w:shd w:val="clear" w:color="auto" w:fill="C6D9F1" w:themeFill="text2" w:themeFillTint="33"/>
           </w:tcPr>
           <w:p>
             <w:pPr>
@@ -766,6 +930,7 @@
               <w:rPr>
                 <w:lang w:val="en-US"/>
               </w:rPr>
+              <w:lastRenderedPageBreak/>
               <w:t>0x04 Read input registers</w:t>
             </w:r>
           </w:p>
@@ -797,7 +962,7 @@
         <w:tc>
           <w:tcPr>
             <w:tcW w:w="4166" w:type="dxa"/>
-            <w:shd w:val="pct10" w:color="auto" w:fill="auto"/>
+            <w:shd w:val="clear" w:color="auto" w:fill="C6D9F1" w:themeFill="text2" w:themeFillTint="33"/>
           </w:tcPr>
           <w:p>
             <w:pPr>
@@ -841,7 +1006,7 @@
         <w:tc>
           <w:tcPr>
             <w:tcW w:w="4166" w:type="dxa"/>
-            <w:shd w:val="pct10" w:color="auto" w:fill="auto"/>
+            <w:shd w:val="clear" w:color="auto" w:fill="C6D9F1" w:themeFill="text2" w:themeFillTint="33"/>
           </w:tcPr>
           <w:p>
             <w:pPr>
@@ -885,7 +1050,7 @@
         <w:tc>
           <w:tcPr>
             <w:tcW w:w="4166" w:type="dxa"/>
-            <w:shd w:val="pct10" w:color="auto" w:fill="auto"/>
+            <w:shd w:val="clear" w:color="auto" w:fill="C6D9F1" w:themeFill="text2" w:themeFillTint="33"/>
           </w:tcPr>
           <w:p>
             <w:pPr>
@@ -929,7 +1094,7 @@
         <w:tc>
           <w:tcPr>
             <w:tcW w:w="4166" w:type="dxa"/>
-            <w:shd w:val="pct10" w:color="auto" w:fill="auto"/>
+            <w:shd w:val="clear" w:color="auto" w:fill="C6D9F1" w:themeFill="text2" w:themeFillTint="33"/>
           </w:tcPr>
           <w:p>
             <w:pPr>
@@ -942,7 +1107,6 @@
               <w:rPr>
                 <w:lang w:val="en-US"/>
               </w:rPr>
-              <w:lastRenderedPageBreak/>
               <w:t>0x08 Diagnostics</w:t>
             </w:r>
           </w:p>
@@ -974,7 +1138,7 @@
         <w:tc>
           <w:tcPr>
             <w:tcW w:w="4166" w:type="dxa"/>
-            <w:shd w:val="pct10" w:color="auto" w:fill="auto"/>
+            <w:shd w:val="clear" w:color="auto" w:fill="C6D9F1" w:themeFill="text2" w:themeFillTint="33"/>
           </w:tcPr>
           <w:p>
             <w:pPr>
@@ -1018,7 +1182,7 @@
         <w:tc>
           <w:tcPr>
             <w:tcW w:w="4166" w:type="dxa"/>
-            <w:shd w:val="pct10" w:color="auto" w:fill="auto"/>
+            <w:shd w:val="clear" w:color="auto" w:fill="C6D9F1" w:themeFill="text2" w:themeFillTint="33"/>
           </w:tcPr>
           <w:p>
             <w:pPr>
@@ -1062,7 +1226,7 @@
         <w:tc>
           <w:tcPr>
             <w:tcW w:w="4166" w:type="dxa"/>
-            <w:shd w:val="pct10" w:color="auto" w:fill="auto"/>
+            <w:shd w:val="clear" w:color="auto" w:fill="C6D9F1" w:themeFill="text2" w:themeFillTint="33"/>
           </w:tcPr>
           <w:p>
             <w:pPr>
@@ -1106,7 +1270,7 @@
         <w:tc>
           <w:tcPr>
             <w:tcW w:w="4166" w:type="dxa"/>
-            <w:shd w:val="pct10" w:color="auto" w:fill="auto"/>
+            <w:shd w:val="clear" w:color="auto" w:fill="C6D9F1" w:themeFill="text2" w:themeFillTint="33"/>
           </w:tcPr>
           <w:p>
             <w:pPr>
@@ -1150,7 +1314,7 @@
         <w:tc>
           <w:tcPr>
             <w:tcW w:w="4166" w:type="dxa"/>
-            <w:shd w:val="pct10" w:color="auto" w:fill="auto"/>
+            <w:shd w:val="clear" w:color="auto" w:fill="C6D9F1" w:themeFill="text2" w:themeFillTint="33"/>
           </w:tcPr>
           <w:p>
             <w:pPr>
@@ -1194,7 +1358,7 @@
         <w:tc>
           <w:tcPr>
             <w:tcW w:w="4166" w:type="dxa"/>
-            <w:shd w:val="pct10" w:color="auto" w:fill="auto"/>
+            <w:shd w:val="clear" w:color="auto" w:fill="C6D9F1" w:themeFill="text2" w:themeFillTint="33"/>
           </w:tcPr>
           <w:p>
             <w:pPr>
@@ -1238,7 +1402,7 @@
         <w:tc>
           <w:tcPr>
             <w:tcW w:w="4166" w:type="dxa"/>
-            <w:shd w:val="pct10" w:color="auto" w:fill="auto"/>
+            <w:shd w:val="clear" w:color="auto" w:fill="C6D9F1" w:themeFill="text2" w:themeFillTint="33"/>
           </w:tcPr>
           <w:p>
             <w:pPr>
@@ -1282,7 +1446,7 @@
         <w:tc>
           <w:tcPr>
             <w:tcW w:w="4166" w:type="dxa"/>
-            <w:shd w:val="pct10" w:color="auto" w:fill="auto"/>
+            <w:shd w:val="clear" w:color="auto" w:fill="C6D9F1" w:themeFill="text2" w:themeFillTint="33"/>
           </w:tcPr>
           <w:p>
             <w:pPr>
@@ -1326,7 +1490,7 @@
         <w:tc>
           <w:tcPr>
             <w:tcW w:w="4166" w:type="dxa"/>
-            <w:shd w:val="pct10" w:color="auto" w:fill="auto"/>
+            <w:shd w:val="clear" w:color="auto" w:fill="C6D9F1" w:themeFill="text2" w:themeFillTint="33"/>
           </w:tcPr>
           <w:p>
             <w:pPr>
@@ -1370,7 +1534,7 @@
         <w:tc>
           <w:tcPr>
             <w:tcW w:w="4166" w:type="dxa"/>
-            <w:shd w:val="pct10" w:color="auto" w:fill="auto"/>
+            <w:shd w:val="clear" w:color="auto" w:fill="C6D9F1" w:themeFill="text2" w:themeFillTint="33"/>
           </w:tcPr>
           <w:p>
             <w:pPr>
@@ -1414,7 +1578,7 @@
         <w:tc>
           <w:tcPr>
             <w:tcW w:w="4166" w:type="dxa"/>
-            <w:shd w:val="pct10" w:color="auto" w:fill="auto"/>
+            <w:shd w:val="clear" w:color="auto" w:fill="C6D9F1" w:themeFill="text2" w:themeFillTint="33"/>
           </w:tcPr>
           <w:p>
             <w:pPr>
@@ -1497,7 +1661,7 @@
         <w:rPr>
           <w:lang w:val="en-US"/>
         </w:rPr>
-        <w:t>Still, there are a number of features that are missing. This paragraph describes the functionalities that are planned for the futures releases of ModbusPal.</w:t>
+        <w:t>Still, there are a number of features that are missing. This paragraph describes the functionalities that are planned for the future releases of ModbusPal.</w:t>
       </w:r>
     </w:p>
     <w:p>
@@ -1677,6 +1841,7 @@
         <w:rPr>
           <w:lang w:val="en-US"/>
         </w:rPr>
+        <w:lastRenderedPageBreak/>
         <w:t>Addition of Undo/Redo capabilities</w:t>
       </w:r>
     </w:p>
@@ -1940,21 +2105,23 @@
       <w:pPr>
         <w:pStyle w:val="Titre2"/>
       </w:pPr>
+      <w:bookmarkStart w:id="2" w:name="_Ref230489861"/>
       <w:r>
         <w:t>Adding</w:t>
       </w:r>
       <w:r>
         <w:t xml:space="preserve"> a new slave</w:t>
       </w:r>
-    </w:p>
-    <w:p>
-      <w:pPr>
-        <w:rPr>
-          <w:lang w:val="en-US"/>
-        </w:rPr>
-      </w:pPr>
-      <w:bookmarkStart w:id="0" w:name="OLE_LINK11"/>
-      <w:bookmarkStart w:id="1" w:name="OLE_LINK12"/>
+      <w:bookmarkEnd w:id="2"/>
+    </w:p>
+    <w:p>
+      <w:pPr>
+        <w:rPr>
+          <w:lang w:val="en-US"/>
+        </w:rPr>
+      </w:pPr>
+      <w:bookmarkStart w:id="3" w:name="OLE_LINK11"/>
+      <w:bookmarkStart w:id="4" w:name="OLE_LINK12"/>
       <w:r>
         <w:rPr>
           <w:lang w:val="en-US"/>
@@ -2025,10 +2192,10 @@
                 <w:lang w:val="en-US"/>
               </w:rPr>
             </w:pPr>
-            <w:bookmarkStart w:id="2" w:name="OLE_LINK9"/>
-            <w:bookmarkStart w:id="3" w:name="OLE_LINK10"/>
-            <w:bookmarkEnd w:id="0"/>
-            <w:bookmarkEnd w:id="1"/>
+            <w:bookmarkStart w:id="5" w:name="OLE_LINK9"/>
+            <w:bookmarkStart w:id="6" w:name="OLE_LINK10"/>
+            <w:bookmarkEnd w:id="3"/>
+            <w:bookmarkEnd w:id="4"/>
             <w:r>
               <w:rPr>
                 <w:noProof/>
@@ -2131,8 +2298,8 @@
         </w:tc>
       </w:tr>
     </w:tbl>
-    <w:bookmarkEnd w:id="2"/>
-    <w:bookmarkEnd w:id="3"/>
+    <w:bookmarkEnd w:id="5"/>
+    <w:bookmarkEnd w:id="6"/>
     <w:p>
       <w:pPr>
         <w:rPr>
@@ -2268,6 +2435,17 @@
                 <w:lang w:val="en-US"/>
               </w:rPr>
             </w:pPr>
+            <w:r>
+              <w:rPr>
+                <w:noProof/>
+                <w:lang w:eastAsia="fr-FR"/>
+              </w:rPr>
+              <w:pict>
+                <v:oval id="_x0000_s1126" style="position:absolute;left:0;text-align:left;margin-left:366.6pt;margin-top:73.8pt;width:64.55pt;height:32.25pt;z-index:251730944;v-text-anchor:middle" filled="f" strokecolor="maroon" strokeweight="1.01mm">
+                  <v:stroke color2="#7fffff"/>
+                </v:oval>
+              </w:pict>
+            </w:r>
             <w:r>
               <w:rPr>
                 <w:noProof/>
@@ -2595,19 +2773,19 @@
         <w:rPr>
           <w:lang w:val="en-US"/>
         </w:rPr>
-        <w:t xml:space="preserve">Removing a slave is very </w:t>
-      </w:r>
-      <w:r>
-        <w:rPr>
-          <w:lang w:val="en-US"/>
-        </w:rPr>
-        <w:t>simple</w:t>
-      </w:r>
-      <w:r>
-        <w:rPr>
-          <w:lang w:val="en-US"/>
-        </w:rPr>
-        <w:t>; you just have to click on the corresponding « Delete » button:</w:t>
+        <w:t xml:space="preserve">Click on the </w:t>
+      </w:r>
+      <w:r>
+        <w:rPr>
+          <w:lang w:val="en-US"/>
+        </w:rPr>
+        <w:t>« Delete »</w:t>
+      </w:r>
+      <w:r>
+        <w:rPr>
+          <w:lang w:val="en-US"/>
+        </w:rPr>
+        <w:t xml:space="preserve"> button of one slave in the list to remove it from the current project.</w:t>
       </w:r>
     </w:p>
     <w:tbl>
@@ -2737,9 +2915,15 @@
       <w:pPr>
         <w:pStyle w:val="Titre2"/>
       </w:pPr>
-      <w:bookmarkStart w:id="4" w:name="_Ref228002889"/>
-      <w:r>
-        <w:t xml:space="preserve">Configure the </w:t>
+      <w:bookmarkStart w:id="7" w:name="_Ref228002889"/>
+      <w:r>
+        <w:t>Configur</w:t>
+      </w:r>
+      <w:r>
+        <w:t>ing</w:t>
+      </w:r>
+      <w:r>
+        <w:t xml:space="preserve"> the </w:t>
       </w:r>
       <w:r>
         <w:t>MODBUS</w:t>
@@ -2747,19 +2931,25 @@
       <w:r>
         <w:t xml:space="preserve"> slave</w:t>
       </w:r>
-      <w:bookmarkEnd w:id="4"/>
-    </w:p>
-    <w:p>
-      <w:pPr>
-        <w:rPr>
-          <w:lang w:val="en-US"/>
-        </w:rPr>
-      </w:pPr>
-      <w:r>
-        <w:rPr>
-          <w:lang w:val="en-US"/>
-        </w:rPr>
-        <w:t xml:space="preserve">When you create a new </w:t>
+      <w:bookmarkEnd w:id="7"/>
+    </w:p>
+    <w:p>
+      <w:pPr>
+        <w:rPr>
+          <w:lang w:val="en-US"/>
+        </w:rPr>
+      </w:pPr>
+      <w:r>
+        <w:rPr>
+          <w:lang w:val="en-US"/>
+        </w:rPr>
+        <w:t>A freshly created</w:t>
+      </w:r>
+      <w:r>
+        <w:rPr>
+          <w:lang w:val="en-US"/>
+        </w:rPr>
+        <w:t xml:space="preserve"> </w:t>
       </w:r>
       <w:r>
         <w:rPr>
@@ -2771,7 +2961,25 @@
         <w:rPr>
           <w:lang w:val="en-US"/>
         </w:rPr>
-        <w:t xml:space="preserve"> slave in your project, it contains no register or coil. You have to open the slave's dialog in order to define them. If you click on the « Show » button, you will open the slave's dialog:</w:t>
+        <w:t xml:space="preserve"> slave contains no register or coil. </w:t>
+      </w:r>
+      <w:r>
+        <w:rPr>
+          <w:lang w:val="en-US"/>
+        </w:rPr>
+        <w:t>They can be defined in the slave’s dialog, which becomes visible when the</w:t>
+      </w:r>
+      <w:r>
+        <w:rPr>
+          <w:lang w:val="en-US"/>
+        </w:rPr>
+        <w:t>« Show » button</w:t>
+      </w:r>
+      <w:r>
+        <w:rPr>
+          <w:lang w:val="en-US"/>
+        </w:rPr>
+        <w:t xml:space="preserve"> is toggled.</w:t>
       </w:r>
     </w:p>
     <w:tbl>
@@ -2808,7 +3016,6 @@
               </w:rPr>
             </w:pPr>
             <w:r>
-              <w:lastRenderedPageBreak/>
               <w:pict>
                 <v:oval id="_x0000_s1034" style="position:absolute;left:0;text-align:left;margin-left:246.8pt;margin-top:38.65pt;width:66.75pt;height:29.25pt;z-index:251668480;v-text-anchor:middle" filled="f" strokecolor="maroon" strokeweight="1.01mm">
                   <v:stroke color2="#7fffff"/>
@@ -2819,7 +3026,19 @@
               <w:rPr>
                 <w:lang w:val="en-US"/>
               </w:rPr>
-              <w:t>Click on «Show» to display the slave's dialog</w:t>
+              <w:t xml:space="preserve">Click on «Show» to </w:t>
+            </w:r>
+            <w:r>
+              <w:rPr>
+                <w:lang w:val="en-US"/>
+              </w:rPr>
+              <w:t>open</w:t>
+            </w:r>
+            <w:r>
+              <w:rPr>
+                <w:lang w:val="en-US"/>
+              </w:rPr>
+              <w:t xml:space="preserve"> the slave's dialog</w:t>
             </w:r>
             <w:r>
               <w:rPr>
@@ -2891,7 +3110,14 @@
         <w:pStyle w:val="Titre3"/>
       </w:pPr>
       <w:r>
-        <w:t>Choose the implementation</w:t>
+        <w:lastRenderedPageBreak/>
+        <w:t>Choos</w:t>
+      </w:r>
+      <w:r>
+        <w:t>ing</w:t>
+      </w:r>
+      <w:r>
+        <w:t xml:space="preserve"> the implementation</w:t>
       </w:r>
     </w:p>
     <w:p>
@@ -2905,7 +3131,7 @@
         <w:rPr>
           <w:lang w:val="en-US"/>
         </w:rPr>
-        <w:t xml:space="preserve">You can define the </w:t>
+        <w:t xml:space="preserve">Each slave in the project can have a different </w:t>
       </w:r>
       <w:r>
         <w:rPr>
@@ -2917,7 +3143,19 @@
         <w:rPr>
           <w:lang w:val="en-US"/>
         </w:rPr>
-        <w:t xml:space="preserve"> implementation for each slave. Currently supported implementations are « </w:t>
+        <w:t xml:space="preserve"> implementation</w:t>
+      </w:r>
+      <w:r>
+        <w:rPr>
+          <w:lang w:val="en-US"/>
+        </w:rPr>
+        <w:t>.</w:t>
+      </w:r>
+      <w:r>
+        <w:rPr>
+          <w:lang w:val="en-US"/>
+        </w:rPr>
+        <w:t xml:space="preserve"> Currently supported implementations are « </w:t>
       </w:r>
       <w:r>
         <w:rPr>
@@ -3058,22 +3296,70 @@
     <w:p>
       <w:pPr>
         <w:pStyle w:val="Titre3"/>
-      </w:pPr>
-      <w:r>
-        <w:t>Add holding registers</w:t>
-      </w:r>
-    </w:p>
-    <w:p>
-      <w:pPr>
-        <w:rPr>
-          <w:lang w:val="en-US"/>
-        </w:rPr>
-      </w:pPr>
-      <w:r>
-        <w:rPr>
-          <w:lang w:val="en-US"/>
-        </w:rPr>
-        <w:t xml:space="preserve">If you want to define holding registers for your </w:t>
+        <w:rPr>
+          <w:lang w:val="en-US"/>
+        </w:rPr>
+      </w:pPr>
+      <w:r>
+        <w:rPr>
+          <w:lang w:val="en-US"/>
+        </w:rPr>
+        <w:t>Add</w:t>
+      </w:r>
+      <w:r>
+        <w:rPr>
+          <w:lang w:val="en-US"/>
+        </w:rPr>
+        <w:t>ing</w:t>
+      </w:r>
+      <w:r>
+        <w:rPr>
+          <w:lang w:val="en-US"/>
+        </w:rPr>
+        <w:t xml:space="preserve"> holding registers</w:t>
+      </w:r>
+    </w:p>
+    <w:p>
+      <w:pPr>
+        <w:rPr>
+          <w:lang w:val="en-US"/>
+        </w:rPr>
+      </w:pPr>
+      <w:r>
+        <w:rPr>
+          <w:lang w:val="en-US"/>
+        </w:rPr>
+        <w:t xml:space="preserve">Select the </w:t>
+      </w:r>
+      <w:r>
+        <w:rPr>
+          <w:lang w:val="en-US"/>
+        </w:rPr>
+        <w:t>« Holding registers » tab and click on the « Add » button</w:t>
+      </w:r>
+      <w:r>
+        <w:rPr>
+          <w:lang w:val="en-US"/>
+        </w:rPr>
+        <w:t xml:space="preserve"> in order</w:t>
+      </w:r>
+      <w:r>
+        <w:rPr>
+          <w:lang w:val="en-US"/>
+        </w:rPr>
+        <w:t xml:space="preserve"> to define holding registers for </w:t>
+      </w:r>
+      <w:r>
+        <w:rPr>
+          <w:lang w:val="en-US"/>
+        </w:rPr>
+        <w:t>a given</w:t>
+      </w:r>
+      <w:r>
+        <w:rPr>
+          <w:lang w:val="en-US"/>
+        </w:rPr>
+        <w:t xml:space="preserve"> </w:t>
       </w:r>
       <w:r>
         <w:rPr>
@@ -3085,7 +3371,37 @@
         <w:rPr>
           <w:lang w:val="en-US"/>
         </w:rPr>
-        <w:t xml:space="preserve"> slave, you just have to select the « Holding registers » tab and click on the « Add » button. A new dialog will appear and ask you to specify the first and and the last address of the registers to add into the slave. Of course, you can add as many non contiguous ranges as you want.</w:t>
+        <w:t xml:space="preserve"> slave</w:t>
+      </w:r>
+      <w:r>
+        <w:rPr>
+          <w:lang w:val="en-US"/>
+        </w:rPr>
+        <w:t>.</w:t>
+      </w:r>
+      <w:r>
+        <w:rPr>
+          <w:lang w:val="en-US"/>
+        </w:rPr>
+        <w:t xml:space="preserve"> A new dialog will appear, asking for</w:t>
+      </w:r>
+      <w:r>
+        <w:rPr>
+          <w:lang w:val="en-US"/>
+        </w:rPr>
+        <w:t xml:space="preserve"> the first and the last address </w:t>
+      </w:r>
+      <w:r>
+        <w:rPr>
+          <w:lang w:val="en-US"/>
+        </w:rPr>
+        <w:t>of the range of registers to</w:t>
+      </w:r>
+      <w:r>
+        <w:rPr>
+          <w:lang w:val="en-US"/>
+        </w:rPr>
+        <w:t xml:space="preserve"> add into the slave.</w:t>
       </w:r>
     </w:p>
     <w:tbl>
@@ -3124,10 +3440,20 @@
             </w:pPr>
             <w:r>
               <w:rPr>
+                <w:rFonts w:ascii="Times New Roman" w:hAnsi="Times New Roman" w:cs="Times New Roman"/>
+                <w:sz w:val="24"/>
+              </w:rPr>
+              <w:pict>
+                <v:oval id="_x0000_s1127" style="position:absolute;left:0;text-align:left;margin-left:126.7pt;margin-top:70.05pt;width:56.95pt;height:32.25pt;z-index:251732992;v-text-anchor:middle" filled="f" strokecolor="maroon" strokeweight="1.01mm">
+                  <v:stroke color2="#7fffff"/>
+                </v:oval>
+              </w:pict>
+            </w:r>
+            <w:r>
+              <w:rPr>
                 <w:noProof/>
                 <w:lang w:eastAsia="fr-FR"/>
               </w:rPr>
-              <w:lastRenderedPageBreak/>
               <w:drawing>
                 <wp:anchor distT="0" distB="0" distL="0" distR="0" simplePos="0" relativeHeight="251672576" behindDoc="0" locked="0" layoutInCell="1" allowOverlap="1">
                   <wp:simplePos x="0" y="0"/>
@@ -3196,7 +3522,13 @@
               <w:rPr>
                 <w:lang w:val="en-US"/>
               </w:rPr>
-              <w:t>Specify the first and the last address of the holding registers you want to add</w:t>
+              <w:t>Specify the first and the last address of the holding registers to add</w:t>
+            </w:r>
+            <w:r>
+              <w:rPr>
+                <w:lang w:val="en-US"/>
+              </w:rPr>
+              <w:t xml:space="preserve"> into the slave</w:t>
             </w:r>
           </w:p>
         </w:tc>
@@ -3287,7 +3619,19 @@
         <w:rPr>
           <w:lang w:val="en-US"/>
         </w:rPr>
-        <w:t>Note: the registers are created with '0' as default value.</w:t>
+        <w:t xml:space="preserve">Note: the registers are created with '0' as </w:t>
+      </w:r>
+      <w:r>
+        <w:rPr>
+          <w:lang w:val="en-US"/>
+        </w:rPr>
+        <w:t xml:space="preserve">a </w:t>
+      </w:r>
+      <w:r>
+        <w:rPr>
+          <w:lang w:val="en-US"/>
+        </w:rPr>
+        <w:t>default value.</w:t>
       </w:r>
     </w:p>
     <w:p>
@@ -3295,7 +3639,14 @@
         <w:pStyle w:val="Titre3"/>
       </w:pPr>
       <w:r>
-        <w:t>Edit holding registers</w:t>
+        <w:lastRenderedPageBreak/>
+        <w:t>Edit</w:t>
+      </w:r>
+      <w:r>
+        <w:t>ing</w:t>
+      </w:r>
+      <w:r>
+        <w:t xml:space="preserve"> holding registers</w:t>
       </w:r>
     </w:p>
     <w:p>
@@ -3303,17 +3654,43 @@
         <w:pStyle w:val="Titre4"/>
       </w:pPr>
       <w:r>
-        <w:t>Change the value</w:t>
-      </w:r>
-    </w:p>
-    <w:p>
-      <w:r>
-        <w:rPr>
-          <w:lang w:val="en-US"/>
-        </w:rPr>
-        <w:t xml:space="preserve">The default value of a holding register is '0'. You can modify it by double-clicking on the cell of the value you want to modify. </w:t>
-      </w:r>
-      <w:r>
+        <w:t>Chang</w:t>
+      </w:r>
+      <w:r>
+        <w:t>ing</w:t>
+      </w:r>
+      <w:r>
+        <w:t xml:space="preserve"> the value</w:t>
+      </w:r>
+    </w:p>
+    <w:p>
+      <w:pPr>
+        <w:rPr>
+          <w:lang w:val="en-US"/>
+        </w:rPr>
+      </w:pPr>
+      <w:r>
+        <w:rPr>
+          <w:lang w:val="en-US"/>
+        </w:rPr>
+        <w:t xml:space="preserve">The default value of a holding register is '0'. </w:t>
+      </w:r>
+      <w:r>
+        <w:rPr>
+          <w:lang w:val="en-US"/>
+        </w:rPr>
+        <w:t>It can be modified</w:t>
+      </w:r>
+      <w:r>
+        <w:rPr>
+          <w:lang w:val="en-US"/>
+        </w:rPr>
+        <w:t xml:space="preserve"> by double-clicking on the cell of the value. </w:t>
+      </w:r>
+      <w:r>
+        <w:rPr>
+          <w:lang w:val="en-US"/>
+        </w:rPr>
         <w:t>A holding register's value is comprised between 0 and 65535.</w:t>
       </w:r>
     </w:p>
@@ -3350,6 +3727,17 @@
                 <w:lang w:val="en-US"/>
               </w:rPr>
             </w:pPr>
+            <w:r>
+              <w:rPr>
+                <w:rFonts w:ascii="Times New Roman" w:hAnsi="Times New Roman" w:cs="Times New Roman"/>
+                <w:sz w:val="24"/>
+              </w:rPr>
+              <w:pict>
+                <v:oval id="_x0000_s1128" style="position:absolute;left:0;text-align:left;margin-left:176.9pt;margin-top:75.5pt;width:70.5pt;height:24.75pt;z-index:251735040;v-text-anchor:middle" filled="f" strokecolor="maroon" strokeweight="1.01mm">
+                  <v:stroke color2="#7fffff"/>
+                </v:oval>
+              </w:pict>
+            </w:r>
             <w:r>
               <w:rPr>
                 <w:noProof/>
@@ -3426,20 +3814,68 @@
         <w:pStyle w:val="Titre4"/>
       </w:pPr>
       <w:r>
-        <w:t>Edit the name</w:t>
-      </w:r>
-    </w:p>
-    <w:p>
-      <w:pPr>
-        <w:rPr>
-          <w:lang w:val="en-US"/>
-        </w:rPr>
-      </w:pPr>
-      <w:r>
-        <w:rPr>
-          <w:lang w:val="en-US"/>
-        </w:rPr>
-        <w:t>You can specify a name for each holding registers of your slave, so that its role is explicited. You just have to double-click on the corresponding « Name » cell.</w:t>
+        <w:t>Edit</w:t>
+      </w:r>
+      <w:r>
+        <w:t>ing</w:t>
+      </w:r>
+      <w:r>
+        <w:t xml:space="preserve"> the name</w:t>
+      </w:r>
+    </w:p>
+    <w:p>
+      <w:pPr>
+        <w:rPr>
+          <w:lang w:val="en-US"/>
+        </w:rPr>
+      </w:pPr>
+      <w:r>
+        <w:rPr>
+          <w:lang w:val="en-US"/>
+        </w:rPr>
+        <w:t>E</w:t>
+      </w:r>
+      <w:r>
+        <w:rPr>
+          <w:lang w:val="en-US"/>
+        </w:rPr>
+        <w:t>ach holding register</w:t>
+      </w:r>
+      <w:r>
+        <w:rPr>
+          <w:lang w:val="en-US"/>
+        </w:rPr>
+        <w:t xml:space="preserve"> can have a name, </w:t>
+      </w:r>
+      <w:r>
+        <w:rPr>
+          <w:lang w:val="en-US"/>
+        </w:rPr>
+        <w:t xml:space="preserve">so that its role is </w:t>
+      </w:r>
+      <w:r>
+        <w:rPr>
+          <w:lang w:val="en-US"/>
+        </w:rPr>
+        <w:t>clarified for the user</w:t>
+      </w:r>
+      <w:r>
+        <w:rPr>
+          <w:lang w:val="en-US"/>
+        </w:rPr>
+        <w:t xml:space="preserve">. </w:t>
+      </w:r>
+      <w:r>
+        <w:rPr>
+          <w:lang w:val="en-US"/>
+        </w:rPr>
+        <w:t>To edit the name,</w:t>
+      </w:r>
+      <w:r>
+        <w:rPr>
+          <w:lang w:val="en-US"/>
+        </w:rPr>
+        <w:t xml:space="preserve"> double-click on the corresponding « Name » cell.</w:t>
       </w:r>
     </w:p>
     <w:tbl>
@@ -3477,10 +3913,22 @@
             </w:pPr>
             <w:r>
               <w:rPr>
+                <w:rFonts w:ascii="Times New Roman" w:hAnsi="Times New Roman" w:cs="Times New Roman"/>
+                <w:noProof/>
+                <w:sz w:val="24"/>
+                <w:lang w:eastAsia="fr-FR"/>
+              </w:rPr>
+              <w:pict>
+                <v:oval id="_x0000_s1130" style="position:absolute;left:0;text-align:left;margin-left:227.9pt;margin-top:93.05pt;width:70.5pt;height:24.75pt;z-index:251738112;v-text-anchor:middle" filled="f" strokecolor="maroon" strokeweight="1.01mm">
+                  <v:stroke color2="#7fffff"/>
+                </v:oval>
+              </w:pict>
+            </w:r>
+            <w:r>
+              <w:rPr>
                 <w:noProof/>
                 <w:lang w:eastAsia="fr-FR"/>
               </w:rPr>
-              <w:lastRenderedPageBreak/>
               <w:drawing>
                 <wp:anchor distT="0" distB="0" distL="0" distR="0" simplePos="0" relativeHeight="251675648" behindDoc="0" locked="0" layoutInCell="1" allowOverlap="1">
                   <wp:simplePos x="0" y="0"/>
@@ -3541,7 +3989,19 @@
               <w:rPr>
                 <w:lang w:val="en-US"/>
               </w:rPr>
-              <w:t>Double click on the « Name » cell in order to edit it</w:t>
+              <w:t>Double</w:t>
+            </w:r>
+            <w:r>
+              <w:rPr>
+                <w:lang w:val="en-US"/>
+              </w:rPr>
+              <w:t xml:space="preserve">-click on the « Name » cell </w:t>
+            </w:r>
+            <w:r>
+              <w:rPr>
+                <w:lang w:val="en-US"/>
+              </w:rPr>
+              <w:t>to edit it</w:t>
             </w:r>
           </w:p>
         </w:tc>
@@ -3550,8 +4010,14 @@
     <w:p>
       <w:pPr>
         <w:pStyle w:val="Titre4"/>
-      </w:pPr>
-      <w:r>
+        <w:rPr>
+          <w:lang w:val="en-US"/>
+        </w:rPr>
+      </w:pPr>
+      <w:r>
+        <w:rPr>
+          <w:lang w:val="en-US"/>
+        </w:rPr>
         <w:t>Copy/Paste</w:t>
       </w:r>
     </w:p>
@@ -3565,7 +4031,26 @@
         <w:rPr>
           <w:lang w:val="en-US"/>
         </w:rPr>
-        <w:t>You can quickly duplicate the values and names that you have edited. Select the holding registers you want to copy, and press CTRL+C. Then select the registers where you want to paste the same values and names, and press CTRL+V.</w:t>
+        <w:t xml:space="preserve">To save time, existing values and names can be copied from one register to another. </w:t>
+      </w:r>
+      <w:r>
+        <w:rPr>
+          <w:lang w:val="en-US"/>
+        </w:rPr>
+        <w:lastRenderedPageBreak/>
+        <w:t>Select the holding registers to copy and press CTRL+C. Then</w:t>
+      </w:r>
+      <w:r>
+        <w:rPr>
+          <w:lang w:val="en-US"/>
+        </w:rPr>
+        <w:t>, select the registers to modify</w:t>
+      </w:r>
+      <w:r>
+        <w:rPr>
+          <w:lang w:val="en-US"/>
+        </w:rPr>
+        <w:t>, and press CTRL+V.</w:t>
       </w:r>
     </w:p>
     <w:tbl>
@@ -3677,20 +4162,56 @@
         <w:pStyle w:val="Titre3"/>
       </w:pPr>
       <w:r>
-        <w:t>Sort holding registers</w:t>
-      </w:r>
-    </w:p>
-    <w:p>
-      <w:pPr>
-        <w:rPr>
-          <w:lang w:val="en-US"/>
-        </w:rPr>
-      </w:pPr>
-      <w:r>
-        <w:rPr>
-          <w:lang w:val="en-US"/>
-        </w:rPr>
-        <w:t>You can sort the holding registers by address, value or name. You just have to click on the corresponding table header.</w:t>
+        <w:t>Sort</w:t>
+      </w:r>
+      <w:r>
+        <w:t>ing</w:t>
+      </w:r>
+      <w:r>
+        <w:t xml:space="preserve"> holding registers</w:t>
+      </w:r>
+    </w:p>
+    <w:p>
+      <w:pPr>
+        <w:rPr>
+          <w:lang w:val="en-US"/>
+        </w:rPr>
+      </w:pPr>
+      <w:r>
+        <w:rPr>
+          <w:lang w:val="en-US"/>
+        </w:rPr>
+        <w:t>The</w:t>
+      </w:r>
+      <w:r>
+        <w:rPr>
+          <w:lang w:val="en-US"/>
+        </w:rPr>
+        <w:t xml:space="preserve"> holding registers </w:t>
+      </w:r>
+      <w:r>
+        <w:rPr>
+          <w:lang w:val="en-US"/>
+        </w:rPr>
+        <w:t xml:space="preserve">can be sorted </w:t>
+      </w:r>
+      <w:r>
+        <w:rPr>
+          <w:lang w:val="en-US"/>
+        </w:rPr>
+        <w:t xml:space="preserve">by address, value or name. </w:t>
+      </w:r>
+      <w:r>
+        <w:rPr>
+          <w:lang w:val="en-US"/>
+        </w:rPr>
+        <w:t xml:space="preserve">Just </w:t>
+      </w:r>
+      <w:r>
+        <w:rPr>
+          <w:lang w:val="en-US"/>
+        </w:rPr>
+        <w:t>click on the corresponding table header.</w:t>
       </w:r>
     </w:p>
     <w:tbl>
@@ -3728,10 +4249,20 @@
             </w:pPr>
             <w:r>
               <w:rPr>
+                <w:rFonts w:ascii="Times New Roman" w:hAnsi="Times New Roman" w:cs="Times New Roman"/>
+                <w:sz w:val="24"/>
+              </w:rPr>
+              <w:pict>
+                <v:oval id="_x0000_s1131" style="position:absolute;left:0;text-align:left;margin-left:225.75pt;margin-top:57pt;width:77.15pt;height:30pt;z-index:251740160;v-text-anchor:middle" filled="f" strokecolor="maroon" strokeweight="1.01mm">
+                  <v:stroke color2="#7fffff"/>
+                </v:oval>
+              </w:pict>
+            </w:r>
+            <w:r>
+              <w:rPr>
                 <w:noProof/>
                 <w:lang w:eastAsia="fr-FR"/>
               </w:rPr>
-              <w:lastRenderedPageBreak/>
               <w:drawing>
                 <wp:anchor distT="0" distB="0" distL="0" distR="0" simplePos="0" relativeHeight="251677696" behindDoc="0" locked="0" layoutInCell="1" allowOverlap="1">
                   <wp:simplePos x="0" y="0"/>
@@ -3792,7 +4323,13 @@
               <w:rPr>
                 <w:lang w:val="en-US"/>
               </w:rPr>
-              <w:t>Click on a table header in order to sort the registers against that column</w:t>
+              <w:t>Click on a table header</w:t>
+            </w:r>
+            <w:r>
+              <w:rPr>
+                <w:lang w:val="en-US"/>
+              </w:rPr>
+              <w:t xml:space="preserve"> to sort the registers</w:t>
             </w:r>
           </w:p>
         </w:tc>
@@ -3803,20 +4340,44 @@
         <w:pStyle w:val="Titre3"/>
       </w:pPr>
       <w:r>
-        <w:t>Remove holding registers</w:t>
-      </w:r>
-    </w:p>
-    <w:p>
-      <w:pPr>
-        <w:rPr>
-          <w:lang w:val="en-US"/>
-        </w:rPr>
-      </w:pPr>
-      <w:r>
-        <w:rPr>
-          <w:lang w:val="en-US"/>
-        </w:rPr>
-        <w:t>You can remove holding registers by selecting the corresponding rows and then clicking on the « Delete » button.</w:t>
+        <w:t>Remov</w:t>
+      </w:r>
+      <w:r>
+        <w:t>ing</w:t>
+      </w:r>
+      <w:r>
+        <w:t xml:space="preserve"> holding registers</w:t>
+      </w:r>
+    </w:p>
+    <w:p>
+      <w:pPr>
+        <w:rPr>
+          <w:lang w:val="en-US"/>
+        </w:rPr>
+      </w:pPr>
+      <w:r>
+        <w:rPr>
+          <w:lang w:val="en-US"/>
+        </w:rPr>
+        <w:t>To</w:t>
+      </w:r>
+      <w:r>
+        <w:rPr>
+          <w:lang w:val="en-US"/>
+        </w:rPr>
+        <w:t xml:space="preserve"> remove holding registers</w:t>
+      </w:r>
+      <w:r>
+        <w:rPr>
+          <w:lang w:val="en-US"/>
+        </w:rPr>
+        <w:t>,</w:t>
+      </w:r>
+      <w:r>
+        <w:rPr>
+          <w:lang w:val="en-US"/>
+        </w:rPr>
+        <w:t xml:space="preserve"> select the corresponding rows and then click on the « Delete » button.</w:t>
       </w:r>
     </w:p>
     <w:tbl>
@@ -3852,6 +4413,18 @@
                 <w:lang w:val="en-US"/>
               </w:rPr>
             </w:pPr>
+            <w:r>
+              <w:rPr>
+                <w:rFonts w:ascii="Times New Roman" w:hAnsi="Times New Roman" w:cs="Times New Roman"/>
+                <w:sz w:val="24"/>
+              </w:rPr>
+              <w:lastRenderedPageBreak/>
+              <w:pict>
+                <v:oval id="_x0000_s1132" style="position:absolute;left:0;text-align:left;margin-left:26.25pt;margin-top:37.4pt;width:52.4pt;height:30.75pt;z-index:251742208;v-text-anchor:middle" filled="f" strokecolor="maroon" strokeweight="1.01mm">
+                  <v:stroke color2="#7fffff"/>
+                </v:oval>
+              </w:pict>
+            </w:r>
             <w:r>
               <w:rPr>
                 <w:noProof/>
@@ -3944,32 +4517,44 @@
         <w:pStyle w:val="Titre4"/>
       </w:pPr>
       <w:r>
-        <w:t>Export slave</w:t>
-      </w:r>
-    </w:p>
-    <w:p>
-      <w:pPr>
-        <w:rPr>
-          <w:lang w:val="en-US"/>
-        </w:rPr>
-      </w:pPr>
-      <w:r>
-        <w:rPr>
-          <w:lang w:val="en-US"/>
-        </w:rPr>
-        <w:t xml:space="preserve">When you're finished designing one </w:t>
-      </w:r>
-      <w:r>
-        <w:rPr>
-          <w:lang w:val="en-US"/>
-        </w:rPr>
-        <w:t>MODBUS</w:t>
-      </w:r>
-      <w:r>
-        <w:rPr>
-          <w:lang w:val="en-US"/>
-        </w:rPr>
-        <w:t xml:space="preserve"> slave, you'll probably want to add more slaves with the same configuration; fortunately, you don't have to create them from scratch again. Open the dialog of the slave that you want to use as a template, click on the « Export » button and save the export file.</w:t>
+        <w:t>Export</w:t>
+      </w:r>
+      <w:r>
+        <w:t>ing</w:t>
+      </w:r>
+      <w:r>
+        <w:t xml:space="preserve"> slave</w:t>
+      </w:r>
+    </w:p>
+    <w:p>
+      <w:pPr>
+        <w:rPr>
+          <w:lang w:val="en-US"/>
+        </w:rPr>
+      </w:pPr>
+      <w:r>
+        <w:rPr>
+          <w:lang w:val="en-US"/>
+        </w:rPr>
+        <w:t>Once a MODBUS slave is fully configured, it can be exported as template for creating more slaves with the same configuration. To export a slave</w:t>
+      </w:r>
+      <w:r>
+        <w:rPr>
+          <w:lang w:val="en-US"/>
+        </w:rPr>
+        <w:t>, click o</w:t>
+      </w:r>
+      <w:r>
+        <w:rPr>
+          <w:lang w:val="en-US"/>
+        </w:rPr>
+        <w:t>n the « Export » button and choose an</w:t>
+      </w:r>
+      <w:r>
+        <w:rPr>
+          <w:lang w:val="en-US"/>
+        </w:rPr>
+        <w:t xml:space="preserve"> export file.</w:t>
       </w:r>
     </w:p>
     <w:tbl>
@@ -4007,10 +4592,20 @@
             </w:pPr>
             <w:r>
               <w:rPr>
+                <w:rFonts w:ascii="Times New Roman" w:hAnsi="Times New Roman" w:cs="Times New Roman"/>
+                <w:sz w:val="24"/>
+              </w:rPr>
+              <w:pict>
+                <v:oval id="_x0000_s1133" style="position:absolute;left:0;text-align:left;margin-left:167.9pt;margin-top:11.05pt;width:51pt;height:28.5pt;z-index:251744256;v-text-anchor:middle" filled="f" strokecolor="maroon" strokeweight="1.01mm">
+                  <v:stroke color2="#7fffff"/>
+                </v:oval>
+              </w:pict>
+            </w:r>
+            <w:r>
+              <w:rPr>
                 <w:noProof/>
                 <w:lang w:eastAsia="fr-FR"/>
               </w:rPr>
-              <w:lastRenderedPageBreak/>
               <w:drawing>
                 <wp:anchor distT="0" distB="0" distL="0" distR="0" simplePos="0" relativeHeight="251680768" behindDoc="0" locked="0" layoutInCell="1" allowOverlap="1">
                   <wp:simplePos x="0" y="0"/>
@@ -4099,36 +4694,96 @@
         <w:rPr>
           <w:lang w:val="en-US"/>
         </w:rPr>
-        <w:t>Note: if your slave has bindings (see « </w:t>
-      </w:r>
-      <w:r>
+        <w:t xml:space="preserve">Note: if </w:t>
+      </w:r>
+      <w:r>
+        <w:rPr>
+          <w:lang w:val="en-US"/>
+        </w:rPr>
+        <w:t>the</w:t>
+      </w:r>
+      <w:r>
+        <w:rPr>
+          <w:lang w:val="en-US"/>
+        </w:rPr>
+        <w:t xml:space="preserve"> slave has bindings </w:t>
+      </w:r>
+      <w:r>
+        <w:rPr>
+          <w:lang w:val="en-US"/>
+        </w:rPr>
+        <w:t xml:space="preserve">defined </w:t>
+      </w:r>
+      <w:r>
+        <w:rPr>
+          <w:lang w:val="en-US"/>
+        </w:rPr>
+        <w:t xml:space="preserve">(see </w:t>
+      </w:r>
+      <w:r>
+        <w:rPr>
+          <w:lang w:val="en-US"/>
+        </w:rPr>
+        <w:t>§</w:t>
+      </w:r>
+      <w:r>
+        <w:rPr>
+          <w:lang w:val="en-US"/>
+        </w:rPr>
         <w:fldChar w:fldCharType="begin"/>
       </w:r>
       <w:r>
         <w:rPr>
           <w:lang w:val="en-US"/>
         </w:rPr>
-        <w:instrText xml:space="preserve"> REF __RefHeading__39355583 \h </w:instrText>
-      </w:r>
-      <w:r>
+        <w:instrText xml:space="preserve"> REF _Ref230322776 \r \h </w:instrText>
+      </w:r>
+      <w:r>
+        <w:rPr>
+          <w:lang w:val="en-US"/>
+        </w:rPr>
+      </w:r>
+      <w:r>
+        <w:rPr>
+          <w:lang w:val="en-US"/>
+        </w:rPr>
         <w:fldChar w:fldCharType="separate"/>
       </w:r>
       <w:r>
         <w:rPr>
-          <w:b/>
-          <w:bCs/>
-          <w:lang w:val="en-US"/>
-        </w:rPr>
-        <w:t>Erreur ! Source du renvoi introuvable.</w:t>
-      </w:r>
-      <w:r>
+          <w:lang w:val="en-US"/>
+        </w:rPr>
+        <w:t>7.1</w:t>
+      </w:r>
+      <w:r>
+        <w:rPr>
+          <w:lang w:val="en-US"/>
+        </w:rPr>
         <w:fldChar w:fldCharType="end"/>
       </w:r>
       <w:r>
         <w:rPr>
           <w:lang w:val="en-US"/>
         </w:rPr>
-        <w:t xml:space="preserve"> »), you can choose to export the bindings or not.</w:t>
+        <w:t xml:space="preserve"> for an overview of bindings</w:t>
+      </w:r>
+      <w:r>
+        <w:rPr>
+          <w:lang w:val="en-US"/>
+        </w:rPr>
+        <w:t xml:space="preserve">), </w:t>
+      </w:r>
+      <w:r>
+        <w:rPr>
+          <w:lang w:val="en-US"/>
+        </w:rPr>
+        <w:t>they can be exported as wel</w:t>
+      </w:r>
+      <w:r>
+        <w:rPr>
+          <w:lang w:val="en-US"/>
+        </w:rPr>
+        <w:t>l.</w:t>
       </w:r>
     </w:p>
     <w:p>
@@ -4136,7 +4791,13 @@
         <w:pStyle w:val="Titre4"/>
       </w:pPr>
       <w:r>
-        <w:t>Import as new</w:t>
+        <w:t>Import</w:t>
+      </w:r>
+      <w:r>
+        <w:t>ing</w:t>
+      </w:r>
+      <w:r>
+        <w:t xml:space="preserve"> as new</w:t>
       </w:r>
     </w:p>
     <w:p>
@@ -4144,67 +4805,144 @@
         <w:rPr>
           <w:i/>
           <w:iCs/>
-        </w:rPr>
-      </w:pPr>
-      <w:r>
-        <w:rPr>
-          <w:lang w:val="en-US"/>
-        </w:rPr>
-        <w:t xml:space="preserve">You can import an exported slave in order to create brand new </w:t>
-      </w:r>
-      <w:r>
-        <w:rPr>
-          <w:lang w:val="en-US"/>
-        </w:rPr>
-        <w:t>MODBUS</w:t>
-      </w:r>
-      <w:r>
-        <w:rPr>
-          <w:lang w:val="en-US"/>
-        </w:rPr>
-        <w:t xml:space="preserve"> slaves. First, you have to create a new slave as explained in « </w:t>
-      </w:r>
-      <w:r>
+          <w:lang w:val="en-US"/>
+        </w:rPr>
+      </w:pPr>
+      <w:r>
+        <w:rPr>
+          <w:lang w:val="en-US"/>
+        </w:rPr>
+        <w:t>Exported slaves can be imported as templates for new MODBUS slaves.</w:t>
+      </w:r>
+      <w:r>
+        <w:rPr>
+          <w:lang w:val="en-US"/>
+        </w:rPr>
+        <w:t xml:space="preserve"> </w:t>
+      </w:r>
+      <w:r>
+        <w:rPr>
+          <w:lang w:val="en-US"/>
+        </w:rPr>
+        <w:t>Once a MODBUS slave has ben created (refer to §</w:t>
+      </w:r>
+      <w:r>
+        <w:rPr>
+          <w:lang w:val="en-US"/>
+        </w:rPr>
         <w:fldChar w:fldCharType="begin"/>
       </w:r>
       <w:r>
         <w:rPr>
           <w:lang w:val="en-US"/>
         </w:rPr>
-        <w:instrText xml:space="preserve"> REF __RefHeading__39405983 \h </w:instrText>
-      </w:r>
-      <w:r>
+        <w:instrText xml:space="preserve"> REF _Ref230489861 \r \h </w:instrText>
+      </w:r>
+      <w:r>
+        <w:rPr>
+          <w:lang w:val="en-US"/>
+        </w:rPr>
+      </w:r>
+      <w:r>
+        <w:rPr>
+          <w:lang w:val="en-US"/>
+        </w:rPr>
         <w:fldChar w:fldCharType="separate"/>
       </w:r>
       <w:r>
         <w:rPr>
-          <w:b/>
-          <w:bCs/>
-          <w:lang w:val="en-US"/>
-        </w:rPr>
-        <w:t xml:space="preserve">Erreur ! </w:t>
-      </w:r>
-      <w:r>
-        <w:rPr>
-          <w:b/>
-          <w:bCs/>
-          <w:lang w:val="en-US"/>
-        </w:rPr>
-        <w:t>Source du renvoi introuvable.</w:t>
-      </w:r>
-      <w:r>
+          <w:lang w:val="en-US"/>
+        </w:rPr>
+        <w:t>3.1</w:t>
+      </w:r>
+      <w:r>
+        <w:rPr>
+          <w:lang w:val="en-US"/>
+        </w:rPr>
         <w:fldChar w:fldCharType="end"/>
       </w:r>
       <w:r>
         <w:rPr>
           <w:lang w:val="en-US"/>
         </w:rPr>
-        <w:t xml:space="preserve"> ». Open the slave's dialog; it contains no data. Click on the « Import » button and select the slave template that you want to use. </w:t>
+        <w:t>, “</w:t>
+      </w:r>
+      <w:r>
+        <w:rPr>
+          <w:lang w:val="en-US"/>
+        </w:rPr>
+        <w:fldChar w:fldCharType="begin"/>
+      </w:r>
+      <w:r>
+        <w:rPr>
+          <w:lang w:val="en-US"/>
+        </w:rPr>
+        <w:instrText xml:space="preserve"> REF _Ref230489861 \h </w:instrText>
+      </w:r>
+      <w:r>
+        <w:rPr>
+          <w:lang w:val="en-US"/>
+        </w:rPr>
+      </w:r>
+      <w:r>
+        <w:rPr>
+          <w:lang w:val="en-US"/>
+        </w:rPr>
+        <w:fldChar w:fldCharType="separate"/>
+      </w:r>
+      <w:r>
+        <w:rPr>
+          <w:lang w:val="en-US"/>
+        </w:rPr>
+        <w:t>Adding a new slave</w:t>
+      </w:r>
+      <w:r>
+        <w:rPr>
+          <w:lang w:val="en-US"/>
+        </w:rPr>
+        <w:fldChar w:fldCharType="end"/>
+      </w:r>
+      <w:r>
+        <w:rPr>
+          <w:lang w:val="en-US"/>
+        </w:rPr>
+        <w:t>”), open the slave's dialog and c</w:t>
+      </w:r>
+      <w:r>
+        <w:rPr>
+          <w:lang w:val="en-US"/>
+        </w:rPr>
+        <w:t>lick on the « Import » button</w:t>
+      </w:r>
+      <w:r>
+        <w:rPr>
+          <w:lang w:val="en-US"/>
+        </w:rPr>
+        <w:t>.</w:t>
+      </w:r>
+      <w:r>
+        <w:rPr>
+          <w:lang w:val="en-US"/>
+        </w:rPr>
+        <w:t xml:space="preserve"> </w:t>
+      </w:r>
+      <w:r>
+        <w:rPr>
+          <w:lang w:val="en-US"/>
+        </w:rPr>
+        <w:t>A file selection dialog appears in order to let the user choose an import file</w:t>
+      </w:r>
+      <w:r>
+        <w:rPr>
+          <w:lang w:val="en-US"/>
+        </w:rPr>
+        <w:t xml:space="preserve">. </w:t>
       </w:r>
       <w:r>
         <w:rPr>
           <w:i/>
           <w:iCs/>
+          <w:lang w:val="en-US"/>
         </w:rPr>
         <w:t>Et voilà!</w:t>
       </w:r>
@@ -4214,7 +4952,11 @@
         <w:pStyle w:val="Titre4"/>
       </w:pPr>
       <w:r>
-        <w:t>Import and merge</w:t>
+        <w:lastRenderedPageBreak/>
+        <w:t>Import</w:t>
+      </w:r>
+      <w:r>
+        <w:t>ing and merging</w:t>
       </w:r>
     </w:p>
     <w:p>
@@ -4228,7 +4970,67 @@
         <w:rPr>
           <w:lang w:val="en-US"/>
         </w:rPr>
-        <w:t>You can import a slave template into an already existing one; the imported data will be merged with the existing and, in case of clonficts, you'll be ask whether you want to keep the existing data or replace it by the new. Just click on the « Import » button and select the template that you want to use.</w:t>
+        <w:t xml:space="preserve">When a slave export file is imported into an already existing slave, </w:t>
+      </w:r>
+      <w:r>
+        <w:rPr>
+          <w:lang w:val="en-US"/>
+        </w:rPr>
+        <w:t>the imported data will be merged with the existing</w:t>
+      </w:r>
+      <w:r>
+        <w:rPr>
+          <w:lang w:val="en-US"/>
+        </w:rPr>
+        <w:t>. In case of c</w:t>
+      </w:r>
+      <w:r>
+        <w:rPr>
+          <w:lang w:val="en-US"/>
+        </w:rPr>
+        <w:t>onf</w:t>
+      </w:r>
+      <w:r>
+        <w:rPr>
+          <w:lang w:val="en-US"/>
+        </w:rPr>
+        <w:t>l</w:t>
+      </w:r>
+      <w:r>
+        <w:rPr>
+          <w:lang w:val="en-US"/>
+        </w:rPr>
+        <w:t xml:space="preserve">icts, </w:t>
+      </w:r>
+      <w:r>
+        <w:rPr>
+          <w:lang w:val="en-US"/>
+        </w:rPr>
+        <w:t xml:space="preserve">a dialog will appear with proposals to keep </w:t>
+      </w:r>
+      <w:r>
+        <w:rPr>
+          <w:lang w:val="en-US"/>
+        </w:rPr>
+        <w:t>the existing</w:t>
+      </w:r>
+      <w:r>
+        <w:rPr>
+          <w:lang w:val="en-US"/>
+        </w:rPr>
+        <w:t xml:space="preserve"> data or replace it </w:t>
+      </w:r>
+      <w:r>
+        <w:rPr>
+          <w:lang w:val="en-US"/>
+        </w:rPr>
+        <w:t>with</w:t>
+      </w:r>
+      <w:r>
+        <w:rPr>
+          <w:lang w:val="en-US"/>
+        </w:rPr>
+        <w:t xml:space="preserve"> the new.</w:t>
       </w:r>
     </w:p>
     <w:p>
@@ -4242,7 +5044,31 @@
         <w:rPr>
           <w:lang w:val="en-US"/>
         </w:rPr>
-        <w:t xml:space="preserve">Enable/Disable a </w:t>
+        <w:t>Enabl</w:t>
+      </w:r>
+      <w:r>
+        <w:rPr>
+          <w:lang w:val="en-US"/>
+        </w:rPr>
+        <w:t>ing</w:t>
+      </w:r>
+      <w:r>
+        <w:rPr>
+          <w:lang w:val="en-US"/>
+        </w:rPr>
+        <w:t>/Disabl</w:t>
+      </w:r>
+      <w:r>
+        <w:rPr>
+          <w:lang w:val="en-US"/>
+        </w:rPr>
+        <w:t>ing</w:t>
+      </w:r>
+      <w:r>
+        <w:rPr>
+          <w:lang w:val="en-US"/>
+        </w:rPr>
+        <w:t xml:space="preserve"> a </w:t>
       </w:r>
       <w:r>
         <w:rPr>
@@ -4268,7 +5094,55 @@
         <w:rPr>
           <w:lang w:val="en-US"/>
         </w:rPr>
-        <w:t xml:space="preserve">While you are running your project, you may find useful to disable </w:t>
+        <w:t xml:space="preserve">While </w:t>
+      </w:r>
+      <w:r>
+        <w:rPr>
+          <w:lang w:val="en-US"/>
+        </w:rPr>
+        <w:t>the</w:t>
+      </w:r>
+      <w:r>
+        <w:rPr>
+          <w:lang w:val="en-US"/>
+        </w:rPr>
+        <w:t xml:space="preserve"> project</w:t>
+      </w:r>
+      <w:r>
+        <w:rPr>
+          <w:lang w:val="en-US"/>
+        </w:rPr>
+        <w:t xml:space="preserve"> is running</w:t>
+      </w:r>
+      <w:r>
+        <w:rPr>
+          <w:lang w:val="en-US"/>
+        </w:rPr>
+        <w:t xml:space="preserve">, </w:t>
+      </w:r>
+      <w:r>
+        <w:rPr>
+          <w:lang w:val="en-US"/>
+        </w:rPr>
+        <w:t>it can be useful</w:t>
+      </w:r>
+      <w:r>
+        <w:rPr>
+          <w:lang w:val="en-US"/>
+        </w:rPr>
+        <w:t xml:space="preserve"> </w:t>
+      </w:r>
+      <w:r>
+        <w:rPr>
+          <w:lang w:val="en-US"/>
+        </w:rPr>
+        <w:t xml:space="preserve">to </w:t>
+      </w:r>
+      <w:r>
+        <w:rPr>
+          <w:lang w:val="en-US"/>
+        </w:rPr>
+        <w:t xml:space="preserve">disable </w:t>
       </w:r>
       <w:r>
         <w:rPr>
@@ -4280,7 +5154,31 @@
         <w:rPr>
           <w:lang w:val="en-US"/>
         </w:rPr>
-        <w:t xml:space="preserve"> slaves for testing purpose. When you disable a slave, any incoming request addressed to that slave will end up in a </w:t>
+        <w:t xml:space="preserve"> slaves for testing purpose. </w:t>
+      </w:r>
+      <w:r>
+        <w:rPr>
+          <w:lang w:val="en-US"/>
+        </w:rPr>
+        <w:t>Once a slave has been</w:t>
+      </w:r>
+      <w:r>
+        <w:rPr>
+          <w:lang w:val="en-US"/>
+        </w:rPr>
+        <w:t xml:space="preserve"> disable</w:t>
+      </w:r>
+      <w:r>
+        <w:rPr>
+          <w:lang w:val="en-US"/>
+        </w:rPr>
+        <w:t>d</w:t>
+      </w:r>
+      <w:r>
+        <w:rPr>
+          <w:lang w:val="en-US"/>
+        </w:rPr>
+        <w:t xml:space="preserve">, any incoming request addressed to that slave will end up in a </w:t>
       </w:r>
       <w:r>
         <w:rPr>
@@ -4292,7 +5190,19 @@
         <w:rPr>
           <w:lang w:val="en-US"/>
         </w:rPr>
-        <w:t xml:space="preserve"> exception.</w:t>
+        <w:t xml:space="preserve"> exception</w:t>
+      </w:r>
+      <w:r>
+        <w:rPr>
+          <w:lang w:val="en-US"/>
+        </w:rPr>
+        <w:t xml:space="preserve"> response</w:t>
+      </w:r>
+      <w:r>
+        <w:rPr>
+          <w:lang w:val="en-US"/>
+        </w:rPr>
+        <w:t>.</w:t>
       </w:r>
     </w:p>
     <w:p>
@@ -4306,19 +5216,13 @@
         <w:rPr>
           <w:lang w:val="en-US"/>
         </w:rPr>
-        <w:t xml:space="preserve">If you want to disable a </w:t>
-      </w:r>
-      <w:r>
-        <w:rPr>
-          <w:lang w:val="en-US"/>
-        </w:rPr>
-        <w:t>MODBUS</w:t>
-      </w:r>
-      <w:r>
-        <w:rPr>
-          <w:lang w:val="en-US"/>
-        </w:rPr>
-        <w:t xml:space="preserve"> slave, you just have to deselect th</w:t>
+        <w:t xml:space="preserve">A MODBUS slave is disabled by toggling </w:t>
+      </w:r>
+      <w:r>
+        <w:rPr>
+          <w:lang w:val="en-US"/>
+        </w:rPr>
+        <w:t>th</w:t>
       </w:r>
       <w:r>
         <w:rPr>
@@ -4360,7 +5264,17 @@
                 <w:noProof/>
                 <w:lang w:eastAsia="fr-FR"/>
               </w:rPr>
-              <w:lastRenderedPageBreak/>
+              <w:pict>
+                <v:oval id="_x0000_s1137" style="position:absolute;left:0;text-align:left;margin-left:185.6pt;margin-top:38.9pt;width:66.8pt;height:37.5pt;z-index:251745280;v-text-anchor:middle" filled="f" strokecolor="maroon" strokeweight="1.01mm">
+                  <v:stroke color2="#7fffff"/>
+                </v:oval>
+              </w:pict>
+            </w:r>
+            <w:r>
+              <w:rPr>
+                <w:noProof/>
+                <w:lang w:eastAsia="fr-FR"/>
+              </w:rPr>
               <w:drawing>
                 <wp:inline distT="0" distB="0" distL="0" distR="0">
                   <wp:extent cx="4162425" cy="2009775"/>
@@ -4666,8 +5580,8 @@
           <w:lang w:val="en-US"/>
         </w:rPr>
       </w:pPr>
-      <w:bookmarkStart w:id="5" w:name="OLE_LINK7"/>
-      <w:bookmarkStart w:id="6" w:name="OLE_LINK8"/>
+      <w:bookmarkStart w:id="8" w:name="OLE_LINK7"/>
+      <w:bookmarkStart w:id="9" w:name="OLE_LINK8"/>
       <w:r>
         <w:rPr>
           <w:lang w:val="en-US"/>
@@ -4703,8 +5617,8 @@
                 <w:lang w:val="en-US"/>
               </w:rPr>
             </w:pPr>
-            <w:bookmarkStart w:id="7" w:name="OLE_LINK5"/>
-            <w:bookmarkStart w:id="8" w:name="OLE_LINK6"/>
+            <w:bookmarkStart w:id="10" w:name="OLE_LINK5"/>
+            <w:bookmarkStart w:id="11" w:name="OLE_LINK6"/>
             <w:r>
               <w:rPr>
                 <w:noProof/>
@@ -4804,18 +5718,18 @@
           <w:lang w:val="en-US"/>
         </w:rPr>
       </w:pPr>
-      <w:bookmarkStart w:id="9" w:name="OLE_LINK3"/>
-      <w:bookmarkStart w:id="10" w:name="OLE_LINK4"/>
-      <w:bookmarkEnd w:id="7"/>
+      <w:bookmarkStart w:id="12" w:name="OLE_LINK3"/>
+      <w:bookmarkStart w:id="13" w:name="OLE_LINK4"/>
+      <w:bookmarkEnd w:id="10"/>
+      <w:bookmarkEnd w:id="11"/>
+      <w:r>
+        <w:rPr>
+          <w:lang w:val="en-US"/>
+        </w:rPr>
+        <w:t xml:space="preserve">When you have configured the communication settings, you have to click on the </w:t>
+      </w:r>
       <w:bookmarkEnd w:id="8"/>
-      <w:r>
-        <w:rPr>
-          <w:lang w:val="en-US"/>
-        </w:rPr>
-        <w:t xml:space="preserve">When you have configured the communication settings, you have to click on the </w:t>
-      </w:r>
-      <w:bookmarkEnd w:id="5"/>
-      <w:bookmarkEnd w:id="6"/>
+      <w:bookmarkEnd w:id="9"/>
       <w:r>
         <w:rPr>
           <w:lang w:val="en-US"/>
@@ -4873,8 +5787,8 @@
         <w:t xml:space="preserve"> requests by clicking on the “Run” button again.</w:t>
       </w:r>
     </w:p>
-    <w:bookmarkEnd w:id="9"/>
-    <w:bookmarkEnd w:id="10"/>
+    <w:bookmarkEnd w:id="12"/>
+    <w:bookmarkEnd w:id="13"/>
     <w:p>
       <w:pPr>
         <w:pStyle w:val="Titre3"/>
@@ -4890,8 +5804,8 @@
           <w:lang w:val="en-US"/>
         </w:rPr>
       </w:pPr>
-      <w:bookmarkStart w:id="11" w:name="OLE_LINK1"/>
-      <w:bookmarkStart w:id="12" w:name="OLE_LINK2"/>
+      <w:bookmarkStart w:id="14" w:name="OLE_LINK1"/>
+      <w:bookmarkStart w:id="15" w:name="OLE_LINK2"/>
       <w:r>
         <w:rPr>
           <w:lang w:val="en-US"/>
@@ -4943,8 +5857,8 @@
         <w:t xml:space="preserve"> requests over TCP/IP.</w:t>
       </w:r>
     </w:p>
-    <w:bookmarkEnd w:id="11"/>
-    <w:bookmarkEnd w:id="12"/>
+    <w:bookmarkEnd w:id="14"/>
+    <w:bookmarkEnd w:id="15"/>
     <w:p>
       <w:pPr>
         <w:pStyle w:val="Titre3"/>
@@ -6414,10 +7328,10 @@
             <v:path o:extrusionok="f" gradientshapeok="t" o:connecttype="rect"/>
             <o:lock v:ext="edit" aspectratio="t"/>
           </v:shapetype>
-          <v:shape id="_x0000_i1025" type="#_x0000_t75" style="width:457.9pt;height:148.3pt" o:ole="">
+          <v:shape id="_x0000_i1025" type="#_x0000_t75" style="width:457.5pt;height:148.5pt" o:ole="">
             <v:imagedata r:id="rId25" o:title=""/>
           </v:shape>
-          <o:OLEObject Type="Embed" ProgID="Excel.Sheet.12" ShapeID="_x0000_i1025" DrawAspect="Content" ObjectID="_1304008696" r:id="rId26"/>
+          <o:OLEObject Type="Embed" ProgID="Excel.Sheet.12" ShapeID="_x0000_i1025" DrawAspect="Content" ObjectID="_1304232033" r:id="rId26"/>
         </w:object>
       </w:r>
       <w:r>
@@ -6439,10 +7353,10 @@
           <w:lang w:val="en-US"/>
         </w:rPr>
         <w:object w:dxaOrig="9386" w:dyaOrig="2005">
-          <v:shape id="_x0000_i1026" type="#_x0000_t75" style="width:452.15pt;height:96.5pt" o:ole="">
+          <v:shape id="_x0000_i1026" type="#_x0000_t75" style="width:452.25pt;height:96.75pt" o:ole="">
             <v:imagedata r:id="rId27" o:title=""/>
           </v:shape>
-          <o:OLEObject Type="Embed" ProgID="Visio.Drawing.11" ShapeID="_x0000_i1026" DrawAspect="Content" ObjectID="_1304008697" r:id="rId28"/>
+          <o:OLEObject Type="Embed" ProgID="Visio.Drawing.11" ShapeID="_x0000_i1026" DrawAspect="Content" ObjectID="_1304232034" r:id="rId28"/>
         </w:object>
       </w:r>
     </w:p>
@@ -6728,8 +7642,8 @@
           <w:lang w:val="en-US"/>
         </w:rPr>
       </w:pPr>
-      <w:bookmarkStart w:id="13" w:name="OLE_LINK13"/>
-      <w:bookmarkStart w:id="14" w:name="OLE_LINK14"/>
+      <w:bookmarkStart w:id="16" w:name="OLE_LINK13"/>
+      <w:bookmarkStart w:id="17" w:name="OLE_LINK14"/>
       <w:r>
         <w:rPr>
           <w:lang w:val="en-US"/>
@@ -6769,8 +7683,8 @@
         <w:t>. It is because the name of the automation is what ModbusPal uses to associates automations with the registers/coils of your slaves.</w:t>
       </w:r>
     </w:p>
-    <w:bookmarkEnd w:id="13"/>
-    <w:bookmarkEnd w:id="14"/>
+    <w:bookmarkEnd w:id="16"/>
+    <w:bookmarkEnd w:id="17"/>
     <w:p>
       <w:pPr>
         <w:pStyle w:val="Corpsdetexte"/>
@@ -7270,8 +8184,8 @@
                 <w:lang w:val="en-US"/>
               </w:rPr>
             </w:pPr>
-            <w:bookmarkStart w:id="15" w:name="OLE_LINK27"/>
-            <w:bookmarkStart w:id="16" w:name="OLE_LINK28"/>
+            <w:bookmarkStart w:id="18" w:name="OLE_LINK27"/>
+            <w:bookmarkStart w:id="19" w:name="OLE_LINK28"/>
             <w:r>
               <w:rPr>
                 <w:noProof/>
@@ -7355,8 +8269,8 @@
         </w:rPr>
         <w:t>Mo</w:t>
       </w:r>
-      <w:bookmarkEnd w:id="15"/>
-      <w:bookmarkEnd w:id="16"/>
+      <w:bookmarkEnd w:id="18"/>
+      <w:bookmarkEnd w:id="19"/>
       <w:r>
         <w:rPr>
           <w:lang w:val="en-US"/>
@@ -8807,8 +9721,8 @@
           <w:lang w:val="en-US"/>
         </w:rPr>
       </w:pPr>
-      <w:bookmarkStart w:id="17" w:name="OLE_LINK19"/>
-      <w:bookmarkStart w:id="18" w:name="OLE_LINK20"/>
+      <w:bookmarkStart w:id="20" w:name="OLE_LINK19"/>
+      <w:bookmarkStart w:id="21" w:name="OLE_LINK20"/>
       <w:r>
         <w:rPr>
           <w:lang w:val="en-US"/>
@@ -8836,8 +9750,8 @@
               <w:right w:val="nil"/>
             </w:tcBorders>
           </w:tcPr>
-          <w:bookmarkEnd w:id="17"/>
-          <w:bookmarkEnd w:id="18"/>
+          <w:bookmarkEnd w:id="20"/>
+          <w:bookmarkEnd w:id="21"/>
           <w:p>
             <w:pPr>
               <w:pStyle w:val="Corpsdetexte"/>
@@ -9701,14 +10615,14 @@
           <w:lang w:val="en-US"/>
         </w:rPr>
       </w:pPr>
-      <w:bookmarkStart w:id="19" w:name="_Ref227685404"/>
+      <w:bookmarkStart w:id="22" w:name="_Ref227685404"/>
       <w:r>
         <w:rPr>
           <w:lang w:val="en-US"/>
         </w:rPr>
         <w:t>Generators</w:t>
       </w:r>
-      <w:bookmarkEnd w:id="19"/>
+      <w:bookmarkEnd w:id="22"/>
     </w:p>
     <w:p>
       <w:pPr>
@@ -9757,8 +10671,8 @@
           <w:lang w:val="en-US"/>
         </w:rPr>
       </w:pPr>
-      <w:bookmarkStart w:id="20" w:name="OLE_LINK23"/>
-      <w:bookmarkStart w:id="21" w:name="OLE_LINK24"/>
+      <w:bookmarkStart w:id="23" w:name="OLE_LINK23"/>
+      <w:bookmarkStart w:id="24" w:name="OLE_LINK24"/>
       <w:r>
         <w:rPr>
           <w:lang w:val="en-US"/>
@@ -9835,8 +10749,8 @@
               <w:right w:val="nil"/>
             </w:tcBorders>
           </w:tcPr>
-          <w:bookmarkEnd w:id="20"/>
-          <w:bookmarkEnd w:id="21"/>
+          <w:bookmarkEnd w:id="23"/>
+          <w:bookmarkEnd w:id="24"/>
           <w:p>
             <w:pPr>
               <w:pStyle w:val="Corpsdetexte"/>
@@ -10496,7 +11410,7 @@
           <w:lang w:val="en-US"/>
         </w:rPr>
       </w:pPr>
-      <w:bookmarkStart w:id="22" w:name="OLE_LINK21"/>
+      <w:bookmarkStart w:id="25" w:name="OLE_LINK21"/>
       <w:r>
         <w:rPr>
           <w:lang w:val="en-US"/>
@@ -10671,7 +11585,7 @@
         </w:tc>
       </w:tr>
     </w:tbl>
-    <w:bookmarkEnd w:id="22"/>
+    <w:bookmarkEnd w:id="25"/>
     <w:p>
       <w:pPr>
         <w:pStyle w:val="Titre2"/>
@@ -10839,7 +11753,7 @@
           <w:lang w:val="en-US"/>
         </w:rPr>
       </w:pPr>
-      <w:bookmarkStart w:id="23" w:name="_Ref227685332"/>
+      <w:bookmarkStart w:id="26" w:name="_Ref227685332"/>
       <w:r>
         <w:rPr>
           <w:lang w:val="en-US"/>
@@ -10852,7 +11766,7 @@
         </w:rPr>
         <w:t xml:space="preserve"> generators</w:t>
       </w:r>
-      <w:bookmarkEnd w:id="23"/>
+      <w:bookmarkEnd w:id="26"/>
     </w:p>
     <w:p>
       <w:pPr>
@@ -10861,7 +11775,7 @@
           <w:lang w:val="en-US"/>
         </w:rPr>
       </w:pPr>
-      <w:bookmarkStart w:id="24" w:name="_Ref228002543"/>
+      <w:bookmarkStart w:id="27" w:name="_Ref228002543"/>
       <w:r>
         <w:rPr>
           <w:lang w:val="en-US"/>
@@ -11094,13 +12008,15 @@
           <w:lang w:val="en-US"/>
         </w:rPr>
       </w:pPr>
+      <w:bookmarkStart w:id="28" w:name="_Ref230322764"/>
       <w:r>
         <w:rPr>
           <w:lang w:val="en-US"/>
         </w:rPr>
         <w:t>Bindings</w:t>
       </w:r>
-      <w:bookmarkEnd w:id="24"/>
+      <w:bookmarkEnd w:id="27"/>
+      <w:bookmarkEnd w:id="28"/>
     </w:p>
     <w:p>
       <w:pPr>
@@ -11109,12 +12025,14 @@
           <w:lang w:val="en-US"/>
         </w:rPr>
       </w:pPr>
+      <w:bookmarkStart w:id="29" w:name="_Ref230322776"/>
       <w:r>
         <w:rPr>
           <w:lang w:val="en-US"/>
         </w:rPr>
         <w:t>Overview</w:t>
       </w:r>
+      <w:bookmarkEnd w:id="29"/>
     </w:p>
     <w:p>
       <w:pPr>
@@ -11245,10 +12163,10 @@
                 <w:szCs w:val="24"/>
               </w:rPr>
               <w:object w:dxaOrig="10259" w:dyaOrig="3931">
-                <v:shape id="_x0000_i1027" type="#_x0000_t75" style="width:453.6pt;height:174.25pt" o:ole="">
+                <v:shape id="_x0000_i1027" type="#_x0000_t75" style="width:453.75pt;height:174pt" o:ole="">
                   <v:imagedata r:id="rId49" o:title=""/>
                 </v:shape>
-                <o:OLEObject Type="Embed" ProgID="Visio.Drawing.11" ShapeID="_x0000_i1027" DrawAspect="Content" ObjectID="_1304008698" r:id="rId50"/>
+                <o:OLEObject Type="Embed" ProgID="Visio.Drawing.11" ShapeID="_x0000_i1027" DrawAspect="Content" ObjectID="_1304232035" r:id="rId50"/>
               </w:object>
             </w:r>
           </w:p>
@@ -11669,9 +12587,9 @@
                 <w:lang w:val="en-US"/>
               </w:rPr>
             </w:pPr>
-            <w:bookmarkStart w:id="25" w:name="OLE_LINK16"/>
-            <w:bookmarkStart w:id="26" w:name="OLE_LINK17"/>
-            <w:bookmarkStart w:id="27" w:name="OLE_LINK18"/>
+            <w:bookmarkStart w:id="30" w:name="OLE_LINK16"/>
+            <w:bookmarkStart w:id="31" w:name="OLE_LINK17"/>
+            <w:bookmarkStart w:id="32" w:name="OLE_LINK18"/>
             <w:r>
               <w:rPr>
                 <w:noProof/>
@@ -11744,9 +12662,9 @@
         </w:tc>
       </w:tr>
     </w:tbl>
-    <w:bookmarkEnd w:id="25"/>
-    <w:bookmarkEnd w:id="26"/>
-    <w:bookmarkEnd w:id="27"/>
+    <w:bookmarkEnd w:id="30"/>
+    <w:bookmarkEnd w:id="31"/>
+    <w:bookmarkEnd w:id="32"/>
     <w:p>
       <w:pPr>
         <w:pStyle w:val="Corpsdetexte"/>
@@ -12210,7 +13128,7 @@
           <w:lang w:val="en-US"/>
         </w:rPr>
       </w:pPr>
-      <w:bookmarkStart w:id="28" w:name="OLE_LINK15"/>
+      <w:bookmarkStart w:id="33" w:name="OLE_LINK15"/>
       <w:r>
         <w:rPr>
           <w:lang w:val="en-US"/>
@@ -12218,7 +13136,7 @@
         <w:t>The automation’s value is formatted as a 32-bit signed integer value. You can get the lower 16- bits with “order=0”, and the higher 16-bits with “order=1”.</w:t>
       </w:r>
     </w:p>
-    <w:bookmarkEnd w:id="28"/>
+    <w:bookmarkEnd w:id="33"/>
     <w:p>
       <w:pPr>
         <w:pStyle w:val="Titre3"/>
@@ -12294,6 +13212,8 @@
                 <w:lang w:val="en-US"/>
               </w:rPr>
             </w:pPr>
+            <w:bookmarkStart w:id="34" w:name="OLE_LINK48"/>
+            <w:bookmarkStart w:id="35" w:name="OLE_LINK49"/>
             <w:r>
               <w:rPr>
                 <w:b/>
@@ -12649,6 +13569,8 @@
         </w:tc>
       </w:tr>
     </w:tbl>
+    <w:bookmarkEnd w:id="34"/>
+    <w:bookmarkEnd w:id="35"/>
     <w:p>
       <w:pPr>
         <w:pStyle w:val="Titre2"/>
@@ -12676,8 +13598,8 @@
           <w:lang w:val="en-US"/>
         </w:rPr>
       </w:pPr>
-      <w:bookmarkStart w:id="29" w:name="OLE_LINK25"/>
-      <w:bookmarkStart w:id="30" w:name="OLE_LINK26"/>
+      <w:bookmarkStart w:id="36" w:name="OLE_LINK25"/>
+      <w:bookmarkStart w:id="37" w:name="OLE_LINK26"/>
       <w:r>
         <w:rPr>
           <w:lang w:val="en-US"/>
@@ -12912,8 +13834,8 @@
         <w:t>for details on how to write scripted bindings.</w:t>
       </w:r>
     </w:p>
-    <w:bookmarkEnd w:id="29"/>
-    <w:bookmarkEnd w:id="30"/>
+    <w:bookmarkEnd w:id="36"/>
+    <w:bookmarkEnd w:id="37"/>
     <w:p>
       <w:pPr>
         <w:widowControl/>
@@ -12971,8 +13893,8 @@
           <w:lang w:val="en-US"/>
         </w:rPr>
       </w:pPr>
-      <w:bookmarkStart w:id="31" w:name="_Ref228704943"/>
-      <w:bookmarkStart w:id="32" w:name="_Ref228704483"/>
+      <w:bookmarkStart w:id="38" w:name="_Ref228704943"/>
+      <w:bookmarkStart w:id="39" w:name="_Ref228704483"/>
       <w:r>
         <w:rPr>
           <w:lang w:val="en-US"/>
@@ -13199,7 +14121,7 @@
         </w:rPr>
         <w:t>Scripted generators</w:t>
       </w:r>
-      <w:bookmarkEnd w:id="31"/>
+      <w:bookmarkEnd w:id="38"/>
     </w:p>
     <w:p>
       <w:pPr>
@@ -13208,8 +14130,8 @@
           <w:lang w:val="en-US"/>
         </w:rPr>
       </w:pPr>
-      <w:bookmarkStart w:id="33" w:name="OLE_LINK30"/>
-      <w:bookmarkStart w:id="34" w:name="OLE_LINK31"/>
+      <w:bookmarkStart w:id="40" w:name="OLE_LINK30"/>
+      <w:bookmarkStart w:id="41" w:name="OLE_LINK31"/>
       <w:r>
         <w:rPr>
           <w:lang w:val="en-US"/>
@@ -13401,8 +14323,8 @@
         <w:t>PythonGenerator.</w:t>
       </w:r>
     </w:p>
-    <w:bookmarkEnd w:id="33"/>
-    <w:bookmarkEnd w:id="34"/>
+    <w:bookmarkEnd w:id="40"/>
+    <w:bookmarkEnd w:id="41"/>
     <w:p>
       <w:pPr>
         <w:pStyle w:val="Titre2"/>
@@ -13551,10 +14473,10 @@
           <w:lang w:val="en-US"/>
         </w:rPr>
       </w:pPr>
-      <w:bookmarkStart w:id="35" w:name="OLE_LINK22"/>
-      <w:bookmarkStart w:id="36" w:name="OLE_LINK29"/>
-      <w:bookmarkStart w:id="37" w:name="OLE_LINK32"/>
-      <w:bookmarkStart w:id="38" w:name="OLE_LINK43"/>
+      <w:bookmarkStart w:id="42" w:name="OLE_LINK22"/>
+      <w:bookmarkStart w:id="43" w:name="OLE_LINK29"/>
+      <w:bookmarkStart w:id="44" w:name="OLE_LINK32"/>
+      <w:bookmarkStart w:id="45" w:name="OLE_LINK43"/>
     </w:p>
     <w:tbl>
       <w:tblPr>
@@ -13688,10 +14610,10 @@
         </w:rPr>
       </w:pPr>
     </w:p>
-    <w:bookmarkEnd w:id="35"/>
-    <w:bookmarkEnd w:id="36"/>
-    <w:bookmarkEnd w:id="37"/>
-    <w:bookmarkEnd w:id="38"/>
+    <w:bookmarkEnd w:id="42"/>
+    <w:bookmarkEnd w:id="43"/>
+    <w:bookmarkEnd w:id="44"/>
+    <w:bookmarkEnd w:id="45"/>
     <w:p>
       <w:pPr>
         <w:pStyle w:val="Titre2"/>
@@ -14565,15 +15487,15 @@
           <w:lang w:val="en-US"/>
         </w:rPr>
       </w:pPr>
-      <w:bookmarkStart w:id="39" w:name="_Ref229474582"/>
+      <w:bookmarkStart w:id="46" w:name="_Ref229474582"/>
       <w:r>
         <w:rPr>
           <w:lang w:val="en-US"/>
         </w:rPr>
         <w:t>Scripted bindings</w:t>
       </w:r>
-      <w:bookmarkEnd w:id="32"/>
       <w:bookmarkEnd w:id="39"/>
+      <w:bookmarkEnd w:id="46"/>
     </w:p>
     <w:p>
       <w:pPr>
@@ -16797,8 +17719,8 @@
           <w:lang w:val="en-US"/>
         </w:rPr>
       </w:pPr>
-      <w:bookmarkStart w:id="40" w:name="OLE_LINK33"/>
-      <w:bookmarkStart w:id="41" w:name="OLE_LINK34"/>
+      <w:bookmarkStart w:id="47" w:name="OLE_LINK33"/>
+      <w:bookmarkStart w:id="48" w:name="OLE_LINK34"/>
       <w:r>
         <w:rPr>
           <w:lang w:val="en-US"/>
@@ -17112,8 +18034,8 @@
                 <w:lang w:val="en-US"/>
               </w:rPr>
             </w:pPr>
-            <w:bookmarkStart w:id="42" w:name="OLE_LINK35"/>
-            <w:bookmarkStart w:id="43" w:name="OLE_LINK36"/>
+            <w:bookmarkStart w:id="49" w:name="OLE_LINK35"/>
+            <w:bookmarkStart w:id="50" w:name="OLE_LINK36"/>
             <w:r>
               <w:rPr>
                 <w:noProof/>
@@ -17184,8 +18106,8 @@
         </w:tc>
       </w:tr>
     </w:tbl>
-    <w:bookmarkEnd w:id="42"/>
-    <w:bookmarkEnd w:id="43"/>
+    <w:bookmarkEnd w:id="49"/>
+    <w:bookmarkEnd w:id="50"/>
     <w:p>
       <w:pPr>
         <w:pStyle w:val="Titre3"/>
@@ -17229,10 +18151,10 @@
         </w:rPr>
         <w:t>But you can also execute them later by clicking on the corresponding “Execute” button in the Script manager.</w:t>
       </w:r>
-      <w:bookmarkStart w:id="44" w:name="OLE_LINK37"/>
-      <w:bookmarkStart w:id="45" w:name="OLE_LINK38"/>
-      <w:bookmarkStart w:id="46" w:name="OLE_LINK39"/>
-      <w:bookmarkStart w:id="47" w:name="OLE_LINK40"/>
+      <w:bookmarkStart w:id="51" w:name="OLE_LINK37"/>
+      <w:bookmarkStart w:id="52" w:name="OLE_LINK38"/>
+      <w:bookmarkStart w:id="53" w:name="OLE_LINK39"/>
+      <w:bookmarkStart w:id="54" w:name="OLE_LINK40"/>
     </w:p>
     <w:tbl>
       <w:tblPr>
@@ -17350,18 +18272,18 @@
           <w:lang w:val="en-US"/>
         </w:rPr>
       </w:pPr>
-      <w:bookmarkStart w:id="48" w:name="OLE_LINK41"/>
-      <w:bookmarkStart w:id="49" w:name="OLE_LINK42"/>
-      <w:bookmarkEnd w:id="44"/>
-      <w:bookmarkEnd w:id="45"/>
+      <w:bookmarkStart w:id="55" w:name="OLE_LINK41"/>
+      <w:bookmarkStart w:id="56" w:name="OLE_LINK42"/>
+      <w:bookmarkEnd w:id="51"/>
+      <w:bookmarkEnd w:id="52"/>
       <w:r>
         <w:rPr>
           <w:lang w:val="en-US"/>
         </w:rPr>
         <w:t>Remove a st</w:t>
       </w:r>
-      <w:bookmarkEnd w:id="46"/>
-      <w:bookmarkEnd w:id="47"/>
+      <w:bookmarkEnd w:id="53"/>
+      <w:bookmarkEnd w:id="54"/>
       <w:r>
         <w:rPr>
           <w:lang w:val="en-US"/>
@@ -17492,8 +18414,8 @@
         </w:tc>
       </w:tr>
     </w:tbl>
-    <w:bookmarkEnd w:id="40"/>
-    <w:bookmarkEnd w:id="41"/>
+    <w:bookmarkEnd w:id="47"/>
+    <w:bookmarkEnd w:id="48"/>
     <w:p>
       <w:pPr>
         <w:pStyle w:val="Titre3"/>
@@ -17547,8 +18469,8 @@
           <w:lang w:val="en-US"/>
         </w:rPr>
       </w:pPr>
-      <w:bookmarkStart w:id="50" w:name="OLE_LINK44"/>
-      <w:bookmarkStart w:id="51" w:name="OLE_LINK45"/>
+      <w:bookmarkStart w:id="57" w:name="OLE_LINK44"/>
+      <w:bookmarkStart w:id="58" w:name="OLE_LINK45"/>
     </w:p>
     <w:tbl>
       <w:tblPr>
@@ -17933,8 +18855,8 @@
         </w:rPr>
       </w:pPr>
     </w:p>
-    <w:bookmarkEnd w:id="50"/>
-    <w:bookmarkEnd w:id="51"/>
+    <w:bookmarkEnd w:id="57"/>
+    <w:bookmarkEnd w:id="58"/>
     <w:p>
       <w:pPr>
         <w:pStyle w:val="Titre2"/>
@@ -17949,8 +18871,8 @@
         <w:t>On-demand scripts</w:t>
       </w:r>
     </w:p>
-    <w:bookmarkEnd w:id="48"/>
-    <w:bookmarkEnd w:id="49"/>
+    <w:bookmarkEnd w:id="55"/>
+    <w:bookmarkEnd w:id="56"/>
     <w:p>
       <w:pPr>
         <w:pStyle w:val="Titre3"/>
@@ -19331,14 +20253,14 @@
           <w:lang w:val="en-US"/>
         </w:rPr>
       </w:pPr>
-      <w:bookmarkStart w:id="52" w:name="_Ref229968090"/>
+      <w:bookmarkStart w:id="59" w:name="_Ref229968090"/>
       <w:r>
         <w:rPr>
           <w:lang w:val="en-US"/>
         </w:rPr>
         <w:t>Jython</w:t>
       </w:r>
-      <w:bookmarkEnd w:id="52"/>
+      <w:bookmarkEnd w:id="59"/>
     </w:p>
     <w:p>
       <w:pPr>
@@ -19597,7 +20519,7 @@
         <w:rPr>
           <w:noProof/>
         </w:rPr>
-        <w:t>40</w:t>
+        <w:t>11</w:t>
       </w:r>
     </w:fldSimple>
   </w:p>
@@ -20890,7 +21812,7 @@
   <w:style w:type="paragraph" w:default="1" w:styleId="Normal">
     <w:name w:val="Normal"/>
     <w:qFormat/>
-    <w:rsid w:val="00A503DE"/>
+    <w:rsid w:val="000F5D8F"/>
     <w:pPr>
       <w:widowControl w:val="0"/>
       <w:suppressAutoHyphens/>
@@ -21768,25 +22690,25 @@
           </c:val>
         </c:ser>
         <c:marker val="1"/>
-        <c:axId val="144973184"/>
-        <c:axId val="145032320"/>
+        <c:axId val="115348992"/>
+        <c:axId val="115350912"/>
       </c:lineChart>
       <c:catAx>
-        <c:axId val="144973184"/>
+        <c:axId val="115348992"/>
         <c:scaling>
           <c:orientation val="minMax"/>
         </c:scaling>
         <c:axPos val="b"/>
         <c:numFmt formatCode="General" sourceLinked="1"/>
         <c:tickLblPos val="nextTo"/>
-        <c:crossAx val="145032320"/>
+        <c:crossAx val="115350912"/>
         <c:crosses val="autoZero"/>
         <c:auto val="1"/>
         <c:lblAlgn val="ctr"/>
         <c:lblOffset val="100"/>
       </c:catAx>
       <c:valAx>
-        <c:axId val="145032320"/>
+        <c:axId val="115350912"/>
         <c:scaling>
           <c:orientation val="minMax"/>
         </c:scaling>
@@ -21794,7 +22716,7 @@
         <c:majorGridlines/>
         <c:numFmt formatCode="General" sourceLinked="1"/>
         <c:tickLblPos val="nextTo"/>
-        <c:crossAx val="144973184"/>
+        <c:crossAx val="115348992"/>
         <c:crosses val="autoZero"/>
         <c:crossBetween val="between"/>
       </c:valAx>
@@ -21921,25 +22843,25 @@
           </c:val>
         </c:ser>
         <c:marker val="1"/>
-        <c:axId val="145053184"/>
-        <c:axId val="145054720"/>
+        <c:axId val="115824512"/>
+        <c:axId val="115856896"/>
       </c:lineChart>
       <c:catAx>
-        <c:axId val="145053184"/>
+        <c:axId val="115824512"/>
         <c:scaling>
           <c:orientation val="minMax"/>
         </c:scaling>
         <c:axPos val="b"/>
         <c:numFmt formatCode="General" sourceLinked="1"/>
         <c:tickLblPos val="nextTo"/>
-        <c:crossAx val="145054720"/>
+        <c:crossAx val="115856896"/>
         <c:crosses val="autoZero"/>
         <c:auto val="1"/>
         <c:lblAlgn val="ctr"/>
         <c:lblOffset val="100"/>
       </c:catAx>
       <c:valAx>
-        <c:axId val="145054720"/>
+        <c:axId val="115856896"/>
         <c:scaling>
           <c:orientation val="minMax"/>
         </c:scaling>
@@ -21947,7 +22869,7 @@
         <c:majorGridlines/>
         <c:numFmt formatCode="General" sourceLinked="1"/>
         <c:tickLblPos val="nextTo"/>
-        <c:crossAx val="145053184"/>
+        <c:crossAx val="115824512"/>
         <c:crosses val="autoZero"/>
         <c:crossBetween val="between"/>
       </c:valAx>
@@ -22134,25 +23056,25 @@
           </c:val>
         </c:ser>
         <c:marker val="1"/>
-        <c:axId val="149737856"/>
-        <c:axId val="83415040"/>
+        <c:axId val="135386624"/>
+        <c:axId val="135388544"/>
       </c:lineChart>
       <c:catAx>
-        <c:axId val="149737856"/>
+        <c:axId val="135386624"/>
         <c:scaling>
           <c:orientation val="minMax"/>
         </c:scaling>
         <c:axPos val="b"/>
         <c:numFmt formatCode="General" sourceLinked="1"/>
         <c:tickLblPos val="nextTo"/>
-        <c:crossAx val="83415040"/>
+        <c:crossAx val="135388544"/>
         <c:crosses val="autoZero"/>
         <c:auto val="1"/>
         <c:lblAlgn val="ctr"/>
         <c:lblOffset val="100"/>
       </c:catAx>
       <c:valAx>
-        <c:axId val="83415040"/>
+        <c:axId val="135388544"/>
         <c:scaling>
           <c:orientation val="minMax"/>
         </c:scaling>
@@ -22160,7 +23082,7 @@
         <c:majorGridlines/>
         <c:numFmt formatCode="General" sourceLinked="1"/>
         <c:tickLblPos val="nextTo"/>
-        <c:crossAx val="149737856"/>
+        <c:crossAx val="135386624"/>
         <c:crosses val="autoZero"/>
         <c:crossBetween val="between"/>
       </c:valAx>

</xml_diff>

<commit_message>
done with the user guide! (until next time!)
</commit_message>
<xml_diff>
--- a/ModbusPal/Docs/ModbusPal UserGuide.docx
+++ b/ModbusPal/Docs/ModbusPal UserGuide.docx
@@ -230,7 +230,31 @@
         <w:rPr>
           <w:lang w:val="en-US"/>
         </w:rPr>
-        <w:t xml:space="preserve"> ModbusPal is the “Learn” mode. As ModbusPal receives MODBUS requests from the master, it will dynamically creates the missing resources of your applications: slaves, registers and coils are generated on-the-fly.</w:t>
+        <w:t xml:space="preserve"> ModbusPal is the “Learn” mode. As ModbusPal receives MODBUS requests from the master, it will dynamicall</w:t>
+      </w:r>
+      <w:r>
+        <w:rPr>
+          <w:lang w:val="en-US"/>
+        </w:rPr>
+        <w:t xml:space="preserve">y creates the missing resources: </w:t>
+      </w:r>
+      <w:r>
+        <w:rPr>
+          <w:lang w:val="en-US"/>
+        </w:rPr>
+        <w:t>sl</w:t>
+      </w:r>
+      <w:r>
+        <w:rPr>
+          <w:lang w:val="en-US"/>
+        </w:rPr>
+        <w:t>aves</w:t>
+      </w:r>
+      <w:r>
+        <w:rPr>
+          <w:lang w:val="en-US"/>
+        </w:rPr>
+        <w:t>, registers and coils are generated on-the-fly.</w:t>
       </w:r>
     </w:p>
     <w:p>
@@ -5858,7 +5882,19 @@
               <w:rPr>
                 <w:lang w:val="en-US"/>
               </w:rPr>
-              <w:t>Select “TCP/IP” or “Serial” in order to select your communication medium</w:t>
+              <w:t xml:space="preserve">Select “TCP/IP” or “Serial” in order to select </w:t>
+            </w:r>
+            <w:r>
+              <w:rPr>
+                <w:lang w:val="en-US"/>
+              </w:rPr>
+              <w:t>the</w:t>
+            </w:r>
+            <w:r>
+              <w:rPr>
+                <w:lang w:val="en-US"/>
+              </w:rPr>
+              <w:t xml:space="preserve"> communication medium</w:t>
             </w:r>
           </w:p>
         </w:tc>
@@ -7650,7 +7686,55 @@
         <w:rPr>
           <w:lang w:val="en-US"/>
         </w:rPr>
-        <w:t>. Your registers and coils need to be dynamic, and that’s where automations come in handy.</w:t>
+        <w:t xml:space="preserve">. </w:t>
+      </w:r>
+      <w:r>
+        <w:rPr>
+          <w:lang w:val="en-US"/>
+        </w:rPr>
+        <w:t>The</w:t>
+      </w:r>
+      <w:r>
+        <w:rPr>
+          <w:lang w:val="en-US"/>
+        </w:rPr>
+        <w:t xml:space="preserve"> registers and coils </w:t>
+      </w:r>
+      <w:r>
+        <w:rPr>
+          <w:lang w:val="en-US"/>
+        </w:rPr>
+        <w:t xml:space="preserve">defined in the slaves of the project </w:t>
+      </w:r>
+      <w:r>
+        <w:rPr>
+          <w:lang w:val="en-US"/>
+        </w:rPr>
+        <w:t>need to be</w:t>
+      </w:r>
+      <w:r>
+        <w:rPr>
+          <w:lang w:val="en-US"/>
+        </w:rPr>
+        <w:t>come</w:t>
+      </w:r>
+      <w:r>
+        <w:rPr>
+          <w:lang w:val="en-US"/>
+        </w:rPr>
+        <w:t xml:space="preserve"> dynami</w:t>
+      </w:r>
+      <w:r>
+        <w:rPr>
+          <w:lang w:val="en-US"/>
+        </w:rPr>
+        <w:t>c</w:t>
+      </w:r>
+      <w:r>
+        <w:rPr>
+          <w:lang w:val="en-US"/>
+        </w:rPr>
+        <w:t>.</w:t>
       </w:r>
     </w:p>
     <w:p>
@@ -7767,7 +7851,7 @@
           <v:shape id="_x0000_i1025" type="#_x0000_t75" style="width:457.5pt;height:148.5pt" o:ole="">
             <v:imagedata r:id="rId25" o:title=""/>
           </v:shape>
-          <o:OLEObject Type="Embed" ProgID="Excel.Sheet.12" ShapeID="_x0000_i1025" DrawAspect="Content" ObjectID="_1304920526" r:id="rId26"/>
+          <o:OLEObject Type="Embed" ProgID="Excel.Sheet.12" ShapeID="_x0000_i1025" DrawAspect="Content" ObjectID="_1304950842" r:id="rId26"/>
         </w:object>
       </w:r>
       <w:r>
@@ -7822,7 +7906,7 @@
           <v:shape id="_x0000_i1026" type="#_x0000_t75" style="width:452.25pt;height:96.75pt" o:ole="">
             <v:imagedata r:id="rId27" o:title=""/>
           </v:shape>
-          <o:OLEObject Type="Embed" ProgID="Visio.Drawing.11" ShapeID="_x0000_i1026" DrawAspect="Content" ObjectID="_1304920527" r:id="rId28"/>
+          <o:OLEObject Type="Embed" ProgID="Visio.Drawing.11" ShapeID="_x0000_i1026" DrawAspect="Content" ObjectID="_1304950843" r:id="rId28"/>
         </w:object>
       </w:r>
     </w:p>
@@ -13630,7 +13714,7 @@
                 <v:shape id="_x0000_i1027" type="#_x0000_t75" style="width:453.75pt;height:174pt" o:ole="">
                   <v:imagedata r:id="rId49" o:title=""/>
                 </v:shape>
-                <o:OLEObject Type="Embed" ProgID="Visio.Drawing.11" ShapeID="_x0000_i1027" DrawAspect="Content" ObjectID="_1304920528" r:id="rId50"/>
+                <o:OLEObject Type="Embed" ProgID="Visio.Drawing.11" ShapeID="_x0000_i1027" DrawAspect="Content" ObjectID="_1304950844" r:id="rId50"/>
               </w:object>
             </w:r>
           </w:p>
@@ -14350,7 +14434,19 @@
         <w:rPr>
           <w:lang w:val="en-US"/>
         </w:rPr>
-        <w:t>Hold the “Control” key of your keyboard and s</w:t>
+        <w:t xml:space="preserve">Hold the “Control” key of </w:t>
+      </w:r>
+      <w:r>
+        <w:rPr>
+          <w:lang w:val="en-US"/>
+        </w:rPr>
+        <w:t>the</w:t>
+      </w:r>
+      <w:r>
+        <w:rPr>
+          <w:lang w:val="en-US"/>
+        </w:rPr>
+        <w:t xml:space="preserve"> keyboard and s</w:t>
       </w:r>
       <w:r>
         <w:rPr>
@@ -15633,7 +15729,7 @@
         <w:rPr>
           <w:lang w:val="en-US"/>
         </w:rPr>
-        <w:t>ModbusPal requires that Jython is installed on your PC if you want to use Python scripts in your project.</w:t>
+        <w:t>ModbusPal uses Jython as a Python interpreter. Jython must be downloaded and installed on the computer so that ModbusPal scripting capabilities are enabled.</w:t>
       </w:r>
     </w:p>
     <w:p>
@@ -15743,7 +15839,13 @@
         <w:rPr>
           <w:lang w:val="en-US"/>
         </w:rPr>
-        <w:t>Please refer to §</w:t>
+        <w:t>R</w:t>
+      </w:r>
+      <w:r>
+        <w:rPr>
+          <w:lang w:val="en-US"/>
+        </w:rPr>
+        <w:t>efer to §</w:t>
       </w:r>
       <w:r>
         <w:rPr>
@@ -15975,50 +16077,35 @@
           <w:highlight w:val="yellow"/>
           <w:lang w:val="en-US"/>
         </w:rPr>
-        <w:t>: Make sure that the name of the Python class that you create matches the name of the file containing the script. For example, if you create a “CustomGenerator” class</w:t>
+        <w:t xml:space="preserve">: Make sure that the name of the Python class matches the name of the file containing the script. For example, </w:t>
       </w:r>
       <w:r>
         <w:rPr>
           <w:highlight w:val="yellow"/>
           <w:lang w:val="en-US"/>
         </w:rPr>
-        <w:t>,</w:t>
+        <w:t>the script that defines</w:t>
       </w:r>
       <w:r>
         <w:rPr>
           <w:highlight w:val="yellow"/>
           <w:lang w:val="en-US"/>
         </w:rPr>
-        <w:t xml:space="preserve"> </w:t>
+        <w:t xml:space="preserve"> a “CustomGenerator” class</w:t>
       </w:r>
       <w:r>
         <w:rPr>
           <w:highlight w:val="yellow"/>
           <w:lang w:val="en-US"/>
         </w:rPr>
-        <w:t>which</w:t>
+        <w:t xml:space="preserve"> must be named </w:t>
       </w:r>
       <w:r>
         <w:rPr>
           <w:highlight w:val="yellow"/>
           <w:lang w:val="en-US"/>
         </w:rPr>
-        <w:t xml:space="preserve"> is a subclass of </w:t>
-      </w:r>
-      <w:r>
-        <w:rPr>
-          <w:i/>
-          <w:highlight w:val="yellow"/>
-          <w:lang w:val="en-US"/>
-        </w:rPr>
-        <w:t>PythonGenerator</w:t>
-      </w:r>
-      <w:r>
-        <w:rPr>
-          <w:highlight w:val="yellow"/>
-          <w:lang w:val="en-US"/>
-        </w:rPr>
-        <w:t>, then you must ensure that your script file is named “CustomGenerator.py”.</w:t>
+        <w:t>“CustomGenerator.py”.</w:t>
       </w:r>
     </w:p>
     <w:p>
@@ -16290,6 +16377,7 @@
               <w:pStyle w:val="Code"/>
             </w:pPr>
             <w:r>
+              <w:lastRenderedPageBreak/>
               <w:t>class MinimalistGenerator(PythonGenerator):</w:t>
             </w:r>
           </w:p>
@@ -17019,15 +17107,15 @@
               <w:pStyle w:val="Code"/>
             </w:pPr>
             <w:r>
+              <w:t xml:space="preserve">  </w:t>
+            </w:r>
+          </w:p>
+          <w:p>
+            <w:pPr>
+              <w:pStyle w:val="Code"/>
+            </w:pPr>
+            <w:r>
               <w:lastRenderedPageBreak/>
-              <w:t xml:space="preserve">  </w:t>
-            </w:r>
-          </w:p>
-          <w:p>
-            <w:pPr>
-              <w:pStyle w:val="Code"/>
-            </w:pPr>
-            <w:r>
               <w:t xml:space="preserve">    a = float( self.aTextField.getDouble() );</w:t>
             </w:r>
           </w:p>
@@ -17312,13 +17400,27 @@
           <w:highlight w:val="yellow"/>
           <w:lang w:val="en-US"/>
         </w:rPr>
-        <w:t>: Make sure that the name of the Python class that you create matches the name of the file containing the script. For example, if you create a “Custom</w:t>
+        <w:t xml:space="preserve">: Make sure that the name of the Python class matches the name of the file containing the script. For example, </w:t>
       </w:r>
       <w:r>
         <w:rPr>
           <w:highlight w:val="yellow"/>
           <w:lang w:val="en-US"/>
         </w:rPr>
+        <w:t>the script that defines the</w:t>
+      </w:r>
+      <w:r>
+        <w:rPr>
+          <w:highlight w:val="yellow"/>
+          <w:lang w:val="en-US"/>
+        </w:rPr>
+        <w:t xml:space="preserve"> “Custom</w:t>
+      </w:r>
+      <w:r>
+        <w:rPr>
+          <w:highlight w:val="yellow"/>
+          <w:lang w:val="en-US"/>
+        </w:rPr>
         <w:t>Binding</w:t>
       </w:r>
       <w:r>
@@ -17326,264 +17428,350 @@
           <w:highlight w:val="yellow"/>
           <w:lang w:val="en-US"/>
         </w:rPr>
-        <w:t xml:space="preserve">” class that is a subclass of </w:t>
-      </w:r>
-      <w:r>
+        <w:t xml:space="preserve">” class </w:t>
+      </w:r>
+      <w:r>
+        <w:rPr>
+          <w:highlight w:val="yellow"/>
+          <w:lang w:val="en-US"/>
+        </w:rPr>
+        <w:t xml:space="preserve">must </w:t>
+      </w:r>
+      <w:r>
+        <w:rPr>
+          <w:highlight w:val="yellow"/>
+          <w:lang w:val="en-US"/>
+        </w:rPr>
+        <w:t xml:space="preserve">be </w:t>
+      </w:r>
+      <w:r>
+        <w:rPr>
+          <w:highlight w:val="yellow"/>
+          <w:lang w:val="en-US"/>
+        </w:rPr>
+        <w:t>named “Custom</w:t>
+      </w:r>
+      <w:r>
+        <w:rPr>
+          <w:highlight w:val="yellow"/>
+          <w:lang w:val="en-US"/>
+        </w:rPr>
+        <w:t>Binding</w:t>
+      </w:r>
+      <w:r>
+        <w:rPr>
+          <w:highlight w:val="yellow"/>
+          <w:lang w:val="en-US"/>
+        </w:rPr>
+        <w:t>.py”.</w:t>
+      </w:r>
+    </w:p>
+    <w:p>
+      <w:pPr>
+        <w:pStyle w:val="Corpsdetexte"/>
         <w:rPr>
           <w:i/>
+          <w:lang w:val="en-US"/>
+        </w:rPr>
+      </w:pPr>
+      <w:r>
+        <w:rPr>
+          <w:lang w:val="en-US"/>
+        </w:rPr>
+        <w:t xml:space="preserve">A scripted </w:t>
+      </w:r>
+      <w:r>
+        <w:rPr>
+          <w:lang w:val="en-US"/>
+        </w:rPr>
+        <w:t>binding</w:t>
+      </w:r>
+      <w:r>
+        <w:rPr>
+          <w:lang w:val="en-US"/>
+        </w:rPr>
+        <w:t xml:space="preserve"> should only contain a class definition, this class being a subclass of </w:t>
+      </w:r>
+      <w:r>
+        <w:rPr>
+          <w:i/>
+          <w:lang w:val="en-US"/>
+        </w:rPr>
+        <w:t>Python</w:t>
+      </w:r>
+      <w:r>
+        <w:rPr>
+          <w:i/>
+          <w:lang w:val="en-US"/>
+        </w:rPr>
+        <w:t>Binding</w:t>
+      </w:r>
+      <w:r>
+        <w:rPr>
+          <w:i/>
+          <w:lang w:val="en-US"/>
+        </w:rPr>
+        <w:t>.</w:t>
+      </w:r>
+    </w:p>
+    <w:p>
+      <w:pPr>
+        <w:pStyle w:val="Titre2"/>
+        <w:rPr>
+          <w:lang w:val="en-US"/>
+        </w:rPr>
+      </w:pPr>
+      <w:r>
+        <w:rPr>
+          <w:lang w:val="en-US"/>
+        </w:rPr>
+        <w:t>Requirements</w:t>
+      </w:r>
+    </w:p>
+    <w:p>
+      <w:pPr>
+        <w:pStyle w:val="Corpsdetexte"/>
+        <w:rPr>
+          <w:lang w:val="en-US"/>
+        </w:rPr>
+      </w:pPr>
+      <w:r>
+        <w:rPr>
+          <w:lang w:val="en-US"/>
+        </w:rPr>
+        <w:t xml:space="preserve">When writing a scripted binding, there are a few requirements that </w:t>
+      </w:r>
+      <w:r>
+        <w:rPr>
+          <w:lang w:val="en-US"/>
+        </w:rPr>
+        <w:t>must be followed.</w:t>
+      </w:r>
+    </w:p>
+    <w:p>
+      <w:pPr>
+        <w:pStyle w:val="Titre3"/>
+        <w:rPr>
+          <w:lang w:val="en-US"/>
+        </w:rPr>
+      </w:pPr>
+      <w:r>
+        <w:rPr>
+          <w:lang w:val="en-US"/>
+        </w:rPr>
+        <w:t>getSize()</w:t>
+      </w:r>
+    </w:p>
+    <w:p>
+      <w:pPr>
+        <w:pStyle w:val="Corpsdetexte"/>
+        <w:rPr>
+          <w:lang w:val="en-US"/>
+        </w:rPr>
+      </w:pPr>
+      <w:r>
+        <w:rPr>
           <w:highlight w:val="yellow"/>
           <w:lang w:val="en-US"/>
         </w:rPr>
-        <w:t>Python</w:t>
-      </w:r>
-      <w:r>
-        <w:rPr>
-          <w:i/>
+        <w:t>T</w:t>
+      </w:r>
+      <w:r>
+        <w:rPr>
           <w:highlight w:val="yellow"/>
           <w:lang w:val="en-US"/>
         </w:rPr>
-        <w:t>Binding</w:t>
+        <w:t>he “getSize()” method</w:t>
       </w:r>
       <w:r>
         <w:rPr>
           <w:highlight w:val="yellow"/>
           <w:lang w:val="en-US"/>
         </w:rPr>
-        <w:t>, then you must ensure that your script file is named “Custom</w:t>
+        <w:t xml:space="preserve"> must be overridden</w:t>
       </w:r>
       <w:r>
         <w:rPr>
           <w:highlight w:val="yellow"/>
           <w:lang w:val="en-US"/>
         </w:rPr>
-        <w:t>Binding</w:t>
+        <w:t xml:space="preserve">, otherwise </w:t>
       </w:r>
       <w:r>
         <w:rPr>
           <w:highlight w:val="yellow"/>
           <w:lang w:val="en-US"/>
         </w:rPr>
-        <w:t>.py”.</w:t>
+        <w:t>the</w:t>
+      </w:r>
+      <w:r>
+        <w:rPr>
+          <w:highlight w:val="yellow"/>
+          <w:lang w:val="en-US"/>
+        </w:rPr>
+        <w:t xml:space="preserve"> scripted binding won’t work.</w:t>
+      </w:r>
+      <w:r>
+        <w:rPr>
+          <w:lang w:val="en-US"/>
+        </w:rPr>
+        <w:t xml:space="preserve"> </w:t>
       </w:r>
     </w:p>
     <w:p>
       <w:pPr>
         <w:pStyle w:val="Corpsdetexte"/>
         <w:rPr>
-          <w:i/>
-          <w:lang w:val="en-US"/>
-        </w:rPr>
-      </w:pPr>
-      <w:r>
-        <w:rPr>
-          <w:lang w:val="en-US"/>
-        </w:rPr>
-        <w:t xml:space="preserve">A scripted </w:t>
-      </w:r>
-      <w:r>
-        <w:rPr>
-          <w:lang w:val="en-US"/>
-        </w:rPr>
-        <w:t>binding</w:t>
-      </w:r>
-      <w:r>
-        <w:rPr>
-          <w:lang w:val="en-US"/>
-        </w:rPr>
-        <w:t xml:space="preserve"> should only contain a class definition, this class being a subclass of </w:t>
-      </w:r>
-      <w:r>
-        <w:rPr>
-          <w:i/>
-          <w:lang w:val="en-US"/>
-        </w:rPr>
-        <w:t>Python</w:t>
-      </w:r>
-      <w:r>
-        <w:rPr>
-          <w:i/>
-          <w:lang w:val="en-US"/>
-        </w:rPr>
-        <w:t>Binding</w:t>
-      </w:r>
-      <w:r>
-        <w:rPr>
-          <w:i/>
+          <w:lang w:val="en-US"/>
+        </w:rPr>
+      </w:pPr>
+      <w:r>
+        <w:rPr>
+          <w:lang w:val="en-US"/>
+        </w:rPr>
+        <w:t>The</w:t>
+      </w:r>
+      <w:r>
+        <w:rPr>
+          <w:lang w:val="en-US"/>
+        </w:rPr>
+        <w:t xml:space="preserve"> “getSize()” method returns, in bits, the total length of the formatted data created by the binding. For example, the built-in “SINT32</w:t>
+      </w:r>
+      <w:r>
+        <w:rPr>
+          <w:lang w:val="en-US"/>
+        </w:rPr>
+        <w:t>” binding has a size of 32 bits, thus its “getSize()” method returns 32.</w:t>
+      </w:r>
+    </w:p>
+    <w:p>
+      <w:pPr>
+        <w:pStyle w:val="Corpsdetexte"/>
+        <w:rPr>
+          <w:lang w:val="en-US"/>
+        </w:rPr>
+      </w:pPr>
+      <w:r>
+        <w:rPr>
+          <w:lang w:val="en-US"/>
+        </w:rPr>
+        <w:t xml:space="preserve">With this information, ModbusPal is able to determine </w:t>
+      </w:r>
+      <w:r>
+        <w:rPr>
+          <w:lang w:val="en-US"/>
+        </w:rPr>
+        <w:t>how many coils or registers this binding can hold.</w:t>
+      </w:r>
+      <w:r>
+        <w:rPr>
+          <w:lang w:val="en-US"/>
+        </w:rPr>
+        <w:t xml:space="preserve"> The “SINT32” binding ca</w:t>
+      </w:r>
+      <w:r>
+        <w:rPr>
+          <w:lang w:val="en-US"/>
+        </w:rPr>
+        <w:t>n hold 32 coils and 2 registers (a register being a 16-bit integer).</w:t>
+      </w:r>
+    </w:p>
+    <w:p>
+      <w:pPr>
+        <w:pStyle w:val="Titre3"/>
+        <w:rPr>
+          <w:lang w:val="en-US"/>
+        </w:rPr>
+      </w:pPr>
+      <w:r>
+        <w:rPr>
+          <w:lang w:val="en-US"/>
+        </w:rPr>
+        <w:t>getRegister()</w:t>
+      </w:r>
+    </w:p>
+    <w:p>
+      <w:pPr>
+        <w:pStyle w:val="Corpsdetexte"/>
+        <w:rPr>
+          <w:lang w:val="en-US"/>
+        </w:rPr>
+      </w:pPr>
+      <w:r>
+        <w:rPr>
+          <w:highlight w:val="yellow"/>
+          <w:lang w:val="en-US"/>
+        </w:rPr>
+        <w:t>T</w:t>
+      </w:r>
+      <w:r>
+        <w:rPr>
+          <w:highlight w:val="yellow"/>
+          <w:lang w:val="en-US"/>
+        </w:rPr>
+        <w:t>he “getRegister()” method</w:t>
+      </w:r>
+      <w:r>
+        <w:rPr>
+          <w:highlight w:val="yellow"/>
+          <w:lang w:val="en-US"/>
+        </w:rPr>
+        <w:t xml:space="preserve"> must be overridden</w:t>
+      </w:r>
+      <w:r>
+        <w:rPr>
+          <w:highlight w:val="yellow"/>
+          <w:lang w:val="en-US"/>
+        </w:rPr>
+        <w:t xml:space="preserve">, otherwise </w:t>
+      </w:r>
+      <w:r>
+        <w:rPr>
+          <w:highlight w:val="yellow"/>
+          <w:lang w:val="en-US"/>
+        </w:rPr>
+        <w:t>the</w:t>
+      </w:r>
+      <w:r>
+        <w:rPr>
+          <w:highlight w:val="yellow"/>
+          <w:lang w:val="en-US"/>
+        </w:rPr>
+        <w:t xml:space="preserve"> </w:t>
+      </w:r>
+      <w:r>
+        <w:rPr>
+          <w:highlight w:val="yellow"/>
+          <w:lang w:val="en-US"/>
+        </w:rPr>
+        <w:t>scripted binding will always return 0.</w:t>
+      </w:r>
+    </w:p>
+    <w:p>
+      <w:pPr>
+        <w:pStyle w:val="Corpsdetexte"/>
+        <w:rPr>
+          <w:lang w:val="en-US"/>
+        </w:rPr>
+      </w:pPr>
+      <w:r>
+        <w:rPr>
+          <w:lang w:val="en-US"/>
+        </w:rPr>
+        <w:lastRenderedPageBreak/>
+        <w:t xml:space="preserve">The “getRegister()” method returns a 16-bit unsigned integer value which depends on the data format of the binding and the specified </w:t>
+      </w:r>
+      <w:r>
+        <w:rPr>
+          <w:lang w:val="en-US"/>
+        </w:rPr>
+        <w:t>order</w:t>
+      </w:r>
+      <w:r>
+        <w:rPr>
           <w:lang w:val="en-US"/>
         </w:rPr>
         <w:t>.</w:t>
-      </w:r>
-    </w:p>
-    <w:p>
-      <w:pPr>
-        <w:pStyle w:val="Titre2"/>
-        <w:rPr>
-          <w:lang w:val="en-US"/>
-        </w:rPr>
-      </w:pPr>
-      <w:r>
-        <w:rPr>
-          <w:lang w:val="en-US"/>
-        </w:rPr>
-        <w:t>Requirements</w:t>
-      </w:r>
-    </w:p>
-    <w:p>
-      <w:pPr>
-        <w:pStyle w:val="Corpsdetexte"/>
-        <w:rPr>
-          <w:lang w:val="en-US"/>
-        </w:rPr>
-      </w:pPr>
-      <w:r>
-        <w:rPr>
-          <w:lang w:val="en-US"/>
-        </w:rPr>
-        <w:t>When writing a scripted binding, there are a few requirements that you must bear in mind.</w:t>
-      </w:r>
-    </w:p>
-    <w:p>
-      <w:pPr>
-        <w:pStyle w:val="Titre3"/>
-        <w:rPr>
-          <w:lang w:val="en-US"/>
-        </w:rPr>
-      </w:pPr>
-      <w:r>
-        <w:rPr>
-          <w:lang w:val="en-US"/>
-        </w:rPr>
-        <w:t>getSize()</w:t>
-      </w:r>
-    </w:p>
-    <w:p>
-      <w:pPr>
-        <w:pStyle w:val="Corpsdetexte"/>
-        <w:rPr>
-          <w:lang w:val="en-US"/>
-        </w:rPr>
-      </w:pPr>
-      <w:r>
-        <w:rPr>
-          <w:highlight w:val="yellow"/>
-          <w:lang w:val="en-US"/>
-        </w:rPr>
-        <w:t>You must override the “getSize()” method, otherwise your scripted binding won’t work.</w:t>
-      </w:r>
-      <w:r>
-        <w:rPr>
-          <w:lang w:val="en-US"/>
-        </w:rPr>
-        <w:t xml:space="preserve"> </w:t>
-      </w:r>
-    </w:p>
-    <w:p>
-      <w:pPr>
-        <w:pStyle w:val="Corpsdetexte"/>
-        <w:rPr>
-          <w:lang w:val="en-US"/>
-        </w:rPr>
-      </w:pPr>
-      <w:r>
-        <w:rPr>
-          <w:lang w:val="en-US"/>
-        </w:rPr>
-        <w:t>The</w:t>
-      </w:r>
-      <w:r>
-        <w:rPr>
-          <w:lang w:val="en-US"/>
-        </w:rPr>
-        <w:t xml:space="preserve"> “getSize()” method returns, in bits, the total length of the formatted data created by the binding. For example, the built-in “SINT32</w:t>
-      </w:r>
-      <w:r>
-        <w:rPr>
-          <w:lang w:val="en-US"/>
-        </w:rPr>
-        <w:t>” binding has a size of 32 bits, thus its “getSize()” method returns 32.</w:t>
-      </w:r>
-    </w:p>
-    <w:p>
-      <w:pPr>
-        <w:pStyle w:val="Corpsdetexte"/>
-        <w:rPr>
-          <w:lang w:val="en-US"/>
-        </w:rPr>
-      </w:pPr>
-      <w:r>
-        <w:rPr>
-          <w:lang w:val="en-US"/>
-        </w:rPr>
-        <w:t xml:space="preserve">With this information, ModbusPal is able to determine </w:t>
-      </w:r>
-      <w:r>
-        <w:rPr>
-          <w:lang w:val="en-US"/>
-        </w:rPr>
-        <w:t>how many coils or registers this binding can hold.</w:t>
-      </w:r>
-      <w:r>
-        <w:rPr>
-          <w:lang w:val="en-US"/>
-        </w:rPr>
-        <w:t xml:space="preserve"> The “SINT32” binding ca</w:t>
-      </w:r>
-      <w:r>
-        <w:rPr>
-          <w:lang w:val="en-US"/>
-        </w:rPr>
-        <w:t>n hold 32 coils and 2 registers (a register being a 16-bit integer).</w:t>
-      </w:r>
-    </w:p>
-    <w:p>
-      <w:pPr>
-        <w:pStyle w:val="Titre3"/>
-        <w:rPr>
-          <w:lang w:val="en-US"/>
-        </w:rPr>
-      </w:pPr>
-      <w:r>
-        <w:rPr>
-          <w:lang w:val="en-US"/>
-        </w:rPr>
-        <w:lastRenderedPageBreak/>
-        <w:t>getRegister()</w:t>
-      </w:r>
-    </w:p>
-    <w:p>
-      <w:pPr>
-        <w:pStyle w:val="Corpsdetexte"/>
-        <w:rPr>
-          <w:lang w:val="en-US"/>
-        </w:rPr>
-      </w:pPr>
-      <w:r>
-        <w:rPr>
-          <w:highlight w:val="yellow"/>
-          <w:lang w:val="en-US"/>
-        </w:rPr>
-        <w:t xml:space="preserve">You must override the “getRegister()” method, otherwise your </w:t>
-      </w:r>
-      <w:r>
-        <w:rPr>
-          <w:highlight w:val="yellow"/>
-          <w:lang w:val="en-US"/>
-        </w:rPr>
-        <w:t>scripted binding will always return 0.</w:t>
-      </w:r>
-    </w:p>
-    <w:p>
-      <w:pPr>
-        <w:pStyle w:val="Corpsdetexte"/>
-        <w:rPr>
-          <w:lang w:val="en-US"/>
-        </w:rPr>
-      </w:pPr>
-      <w:r>
-        <w:rPr>
-          <w:lang w:val="en-US"/>
-        </w:rPr>
-        <w:t>The “getRegister()” method returns a 16-bit unsigned integer value which depends on the data format of the binding and the specified rank.</w:t>
       </w:r>
     </w:p>
     <w:p>
@@ -17615,7 +17803,19 @@
         <w:rPr>
           <w:lang w:val="en-US"/>
         </w:rPr>
-        <w:t>if “rank” is equal to 0, it returns the least significant 16-bit word of the 32-bit signed integer.</w:t>
+        <w:t>if “</w:t>
+      </w:r>
+      <w:r>
+        <w:rPr>
+          <w:lang w:val="en-US"/>
+        </w:rPr>
+        <w:t>order</w:t>
+      </w:r>
+      <w:r>
+        <w:rPr>
+          <w:lang w:val="en-US"/>
+        </w:rPr>
+        <w:t>” is equal to 0, it returns the least significant 16-bit word of the 32-bit signed integer.</w:t>
       </w:r>
     </w:p>
     <w:p>
@@ -17633,7 +17833,19 @@
         <w:rPr>
           <w:lang w:val="en-US"/>
         </w:rPr>
-        <w:t>If “rank” is equal to 1, it returns the most significant 16-bit word of the same 32-bit signed integer.</w:t>
+        <w:t>If “</w:t>
+      </w:r>
+      <w:r>
+        <w:rPr>
+          <w:lang w:val="en-US"/>
+        </w:rPr>
+        <w:t>order</w:t>
+      </w:r>
+      <w:r>
+        <w:rPr>
+          <w:lang w:val="en-US"/>
+        </w:rPr>
+        <w:t>” is equal to 1, it returns the most significant 16-bit word of the same 32-bit signed integer.</w:t>
       </w:r>
     </w:p>
     <w:p>
@@ -17665,7 +17877,31 @@
         <w:rPr>
           <w:lang w:val="en-US"/>
         </w:rPr>
-        <w:t xml:space="preserve">“rank” is an integer value defining the rank of the register to return. Its interpretation depends on how the binding is implemented. </w:t>
+        <w:t>“</w:t>
+      </w:r>
+      <w:r>
+        <w:rPr>
+          <w:lang w:val="en-US"/>
+        </w:rPr>
+        <w:t>order</w:t>
+      </w:r>
+      <w:r>
+        <w:rPr>
+          <w:lang w:val="en-US"/>
+        </w:rPr>
+        <w:t xml:space="preserve">” is an integer value defining the </w:t>
+      </w:r>
+      <w:r>
+        <w:rPr>
+          <w:lang w:val="en-US"/>
+        </w:rPr>
+        <w:t>order</w:t>
+      </w:r>
+      <w:r>
+        <w:rPr>
+          <w:lang w:val="en-US"/>
+        </w:rPr>
+        <w:t xml:space="preserve"> of the register to return. Its interpretation depends on how the binding is implemented. </w:t>
       </w:r>
       <w:r>
         <w:rPr>
@@ -17677,7 +17913,19 @@
         <w:rPr>
           <w:lang w:val="en-US"/>
         </w:rPr>
-        <w:t xml:space="preserve">e granularity of the rank is 16 </w:t>
+        <w:t xml:space="preserve">e granularity of the </w:t>
+      </w:r>
+      <w:r>
+        <w:rPr>
+          <w:lang w:val="en-US"/>
+        </w:rPr>
+        <w:t>order</w:t>
+      </w:r>
+      <w:r>
+        <w:rPr>
+          <w:lang w:val="en-US"/>
+        </w:rPr>
+        <w:t xml:space="preserve"> is 16 </w:t>
       </w:r>
       <w:r>
         <w:rPr>
@@ -17713,19 +17961,55 @@
         <w:rPr>
           <w:lang w:val="en-US"/>
         </w:rPr>
-        <w:t>“value” is a double precision floating point value, which is the current value of the automation. You have to cast it into the data format that the binding represents, and then extract the correct 16-bit part of this data</w:t>
-      </w:r>
-      <w:r>
-        <w:rPr>
-          <w:lang w:val="en-US"/>
-        </w:rPr>
-        <w:t>,</w:t>
-      </w:r>
-      <w:r>
-        <w:rPr>
-          <w:lang w:val="en-US"/>
-        </w:rPr>
-        <w:t xml:space="preserve"> depending on the value of “rank”.</w:t>
+        <w:t xml:space="preserve">“value” is a double precision floating point value, which is the current value of the automation. </w:t>
+      </w:r>
+      <w:r>
+        <w:rPr>
+          <w:lang w:val="en-US"/>
+        </w:rPr>
+        <w:t xml:space="preserve">I must be cast </w:t>
+      </w:r>
+      <w:r>
+        <w:rPr>
+          <w:lang w:val="en-US"/>
+        </w:rPr>
+        <w:t xml:space="preserve">into the data format that the binding represents, </w:t>
+      </w:r>
+      <w:r>
+        <w:rPr>
+          <w:lang w:val="en-US"/>
+        </w:rPr>
+        <w:t>t</w:t>
+      </w:r>
+      <w:r>
+        <w:rPr>
+          <w:lang w:val="en-US"/>
+        </w:rPr>
+        <w:t>hen the correct 16-bit part of this data</w:t>
+      </w:r>
+      <w:r>
+        <w:rPr>
+          <w:lang w:val="en-US"/>
+        </w:rPr>
+        <w:t xml:space="preserve"> must be extracted (depending on the value of “order</w:t>
+      </w:r>
+      <w:r>
+        <w:rPr>
+          <w:lang w:val="en-US"/>
+        </w:rPr>
+        <w:t>”</w:t>
+      </w:r>
+      <w:r>
+        <w:rPr>
+          <w:lang w:val="en-US"/>
+        </w:rPr>
+        <w:t>)</w:t>
+      </w:r>
+      <w:r>
+        <w:rPr>
+          <w:lang w:val="en-US"/>
+        </w:rPr>
+        <w:t>.</w:t>
       </w:r>
     </w:p>
     <w:p>
@@ -17753,7 +18037,25 @@
         <w:rPr>
           <w:lang w:val="en-US"/>
         </w:rPr>
-        <w:t>You may override this method, but in most cases its default implementation should suffice.</w:t>
+        <w:t>T</w:t>
+      </w:r>
+      <w:r>
+        <w:rPr>
+          <w:lang w:val="en-US"/>
+        </w:rPr>
+        <w:t>his method</w:t>
+      </w:r>
+      <w:r>
+        <w:rPr>
+          <w:lang w:val="en-US"/>
+        </w:rPr>
+        <w:t xml:space="preserve"> can be overridden</w:t>
+      </w:r>
+      <w:r>
+        <w:rPr>
+          <w:lang w:val="en-US"/>
+        </w:rPr>
+        <w:t>, but in most cases its default implementation should suffice.</w:t>
       </w:r>
     </w:p>
     <w:p>
@@ -17859,7 +18161,43 @@
         <w:rPr>
           <w:lang w:val="en-US"/>
         </w:rPr>
-        <w:t>“rank” is an integer value defining the rank of the coil to return. The granularity of the rank is 1 bit.</w:t>
+        <w:t>“</w:t>
+      </w:r>
+      <w:r>
+        <w:rPr>
+          <w:lang w:val="en-US"/>
+        </w:rPr>
+        <w:t>order</w:t>
+      </w:r>
+      <w:r>
+        <w:rPr>
+          <w:lang w:val="en-US"/>
+        </w:rPr>
+        <w:t xml:space="preserve">” is an integer value defining the </w:t>
+      </w:r>
+      <w:r>
+        <w:rPr>
+          <w:lang w:val="en-US"/>
+        </w:rPr>
+        <w:t>order</w:t>
+      </w:r>
+      <w:r>
+        <w:rPr>
+          <w:lang w:val="en-US"/>
+        </w:rPr>
+        <w:t xml:space="preserve"> of the coil to return. The granularity of the </w:t>
+      </w:r>
+      <w:r>
+        <w:rPr>
+          <w:lang w:val="en-US"/>
+        </w:rPr>
+        <w:t>order</w:t>
+      </w:r>
+      <w:r>
+        <w:rPr>
+          <w:lang w:val="en-US"/>
+        </w:rPr>
+        <w:t xml:space="preserve"> is 1 bit.</w:t>
       </w:r>
     </w:p>
     <w:p>
@@ -17877,19 +18215,79 @@
         <w:rPr>
           <w:lang w:val="en-US"/>
         </w:rPr>
-        <w:t>“value” is a double precision floating point value, which is the current value of the automation. You have to cast it into the data format that the binding represents, and then extract the correct bit of this data</w:t>
-      </w:r>
-      <w:r>
-        <w:rPr>
-          <w:lang w:val="en-US"/>
-        </w:rPr>
-        <w:t>,</w:t>
-      </w:r>
-      <w:r>
-        <w:rPr>
-          <w:lang w:val="en-US"/>
-        </w:rPr>
-        <w:t xml:space="preserve"> depending on the value of “rank”.</w:t>
+        <w:t xml:space="preserve">“value” is a double precision floating point value, which is the current value of the automation. </w:t>
+      </w:r>
+      <w:r>
+        <w:rPr>
+          <w:lang w:val="en-US"/>
+        </w:rPr>
+        <w:t>T</w:t>
+      </w:r>
+      <w:r>
+        <w:rPr>
+          <w:lang w:val="en-US"/>
+        </w:rPr>
+        <w:t xml:space="preserve">he data </w:t>
+      </w:r>
+      <w:r>
+        <w:rPr>
+          <w:lang w:val="en-US"/>
+        </w:rPr>
+        <w:t xml:space="preserve">must be cast into the </w:t>
+      </w:r>
+      <w:r>
+        <w:rPr>
+          <w:lang w:val="en-US"/>
+        </w:rPr>
+        <w:t xml:space="preserve">format </w:t>
+      </w:r>
+      <w:r>
+        <w:rPr>
+          <w:lang w:val="en-US"/>
+        </w:rPr>
+        <w:t>that the binding represents,</w:t>
+      </w:r>
+      <w:r>
+        <w:rPr>
+          <w:lang w:val="en-US"/>
+        </w:rPr>
+        <w:t xml:space="preserve"> then the correct bit of this data</w:t>
+      </w:r>
+      <w:r>
+        <w:rPr>
+          <w:lang w:val="en-US"/>
+        </w:rPr>
+        <w:t xml:space="preserve"> is extracted (</w:t>
+      </w:r>
+      <w:r>
+        <w:rPr>
+          <w:lang w:val="en-US"/>
+        </w:rPr>
+        <w:t>depending on the value of “</w:t>
+      </w:r>
+      <w:r>
+        <w:rPr>
+          <w:lang w:val="en-US"/>
+        </w:rPr>
+        <w:t>order</w:t>
+      </w:r>
+      <w:r>
+        <w:rPr>
+          <w:lang w:val="en-US"/>
+        </w:rPr>
+        <w:t>”</w:t>
+      </w:r>
+      <w:r>
+        <w:rPr>
+          <w:lang w:val="en-US"/>
+        </w:rPr>
+        <w:t>)</w:t>
+      </w:r>
+      <w:r>
+        <w:rPr>
+          <w:lang w:val="en-US"/>
+        </w:rPr>
+        <w:t>.</w:t>
       </w:r>
     </w:p>
     <w:p>
@@ -17917,7 +18315,31 @@
         <w:rPr>
           <w:lang w:val="en-US"/>
         </w:rPr>
-        <w:t>The SINT32 binding already exists as a built-in binding. This script is just an example of how it looks like to write a simple binding script.</w:t>
+        <w:t xml:space="preserve">The SINT32 binding already exists as a built-in binding. This script is just an example of </w:t>
+      </w:r>
+      <w:r>
+        <w:rPr>
+          <w:lang w:val="en-US"/>
+        </w:rPr>
+        <w:t xml:space="preserve">what a </w:t>
+      </w:r>
+      <w:r>
+        <w:rPr>
+          <w:lang w:val="en-US"/>
+        </w:rPr>
+        <w:t>simple binding script</w:t>
+      </w:r>
+      <w:r>
+        <w:rPr>
+          <w:lang w:val="en-US"/>
+        </w:rPr>
+        <w:t xml:space="preserve"> looks like</w:t>
+      </w:r>
+      <w:r>
+        <w:rPr>
+          <w:lang w:val="en-US"/>
+        </w:rPr>
+        <w:t>.</w:t>
       </w:r>
     </w:p>
     <w:p>
@@ -18749,72 +19171,66 @@
         <w:rPr>
           <w:lang w:val="en-US"/>
         </w:rPr>
-        <w:t xml:space="preserve">The POSIX time is a 32-bit unsigned integer which counts the number of seconds elapsed </w:t>
-      </w:r>
+        <w:t>The POSIX time is a 32-bit unsigned integer which counts the number of seconds elapsed since 1</w:t>
+      </w:r>
+      <w:r>
+        <w:rPr>
+          <w:vertAlign w:val="superscript"/>
+          <w:lang w:val="en-US"/>
+        </w:rPr>
+        <w:t>st</w:t>
+      </w:r>
+      <w:r>
+        <w:rPr>
+          <w:lang w:val="en-US"/>
+        </w:rPr>
+        <w:t xml:space="preserve"> January 1970. This is a very common way of representing dates in the </w:t>
+      </w:r>
+      <w:r>
+        <w:rPr>
+          <w:lang w:val="en-US"/>
+        </w:rPr>
+        <w:t>world of computers</w:t>
+      </w:r>
+      <w:r>
+        <w:rPr>
+          <w:lang w:val="en-US"/>
+        </w:rPr>
+        <w:t>.</w:t>
+      </w:r>
+      <w:r>
+        <w:rPr>
+          <w:lang w:val="en-US"/>
+        </w:rPr>
+        <w:t xml:space="preserve"> All it takes to simulate it is an automation with a Linear generator.</w:t>
+      </w:r>
+    </w:p>
+    <w:p>
+      <w:pPr>
+        <w:pStyle w:val="Corpsdetexte"/>
+        <w:rPr>
+          <w:lang w:val="en-US"/>
+        </w:rPr>
+      </w:pPr>
+      <w:r>
+        <w:rPr>
+          <w:lang w:val="en-US"/>
+        </w:rPr>
+        <w:t>Then, you can create a scripted binding in order to associate registers 24 to 26 with the desired information.</w:t>
+      </w:r>
+    </w:p>
+    <w:p>
+      <w:pPr>
+        <w:pStyle w:val="Corpsdetexte"/>
+        <w:rPr>
+          <w:lang w:val="en-US"/>
+        </w:rPr>
+      </w:pPr>
       <w:r>
         <w:rPr>
           <w:lang w:val="en-US"/>
         </w:rPr>
         <w:lastRenderedPageBreak/>
-        <w:t>since 1</w:t>
-      </w:r>
-      <w:r>
-        <w:rPr>
-          <w:vertAlign w:val="superscript"/>
-          <w:lang w:val="en-US"/>
-        </w:rPr>
-        <w:t>st</w:t>
-      </w:r>
-      <w:r>
-        <w:rPr>
-          <w:lang w:val="en-US"/>
-        </w:rPr>
-        <w:t xml:space="preserve"> January 1970. This is a very common way of representing dates in the </w:t>
-      </w:r>
-      <w:r>
-        <w:rPr>
-          <w:lang w:val="en-US"/>
-        </w:rPr>
-        <w:t>world of computers</w:t>
-      </w:r>
-      <w:r>
-        <w:rPr>
-          <w:lang w:val="en-US"/>
-        </w:rPr>
-        <w:t>.</w:t>
-      </w:r>
-      <w:r>
-        <w:rPr>
-          <w:lang w:val="en-US"/>
-        </w:rPr>
-        <w:t xml:space="preserve"> All it takes to simulate it is an automation with a Linear generator.</w:t>
-      </w:r>
-    </w:p>
-    <w:p>
-      <w:pPr>
-        <w:pStyle w:val="Corpsdetexte"/>
-        <w:rPr>
-          <w:lang w:val="en-US"/>
-        </w:rPr>
-      </w:pPr>
-      <w:r>
-        <w:rPr>
-          <w:lang w:val="en-US"/>
-        </w:rPr>
-        <w:t>Then, you can create a scripted binding in order to associate registers 24 to 26 with the desired information.</w:t>
-      </w:r>
-    </w:p>
-    <w:p>
-      <w:pPr>
-        <w:pStyle w:val="Corpsdetexte"/>
-        <w:rPr>
-          <w:lang w:val="en-US"/>
-        </w:rPr>
-      </w:pPr>
-      <w:r>
-        <w:rPr>
-          <w:lang w:val="en-US"/>
-        </w:rPr>
         <w:t xml:space="preserve">The binding will have a size of 3*16 = 48 bits, </w:t>
       </w:r>
       <w:r>
@@ -19344,78 +19760,120 @@
         <w:rPr>
           <w:lang w:val="en-US"/>
         </w:rPr>
+        <w:t>While scripted generators and bindings are only class definitions, startup scripts and on-demand scripts are procedures.</w:t>
+      </w:r>
+    </w:p>
+    <w:p>
+      <w:pPr>
+        <w:pStyle w:val="Corpsdetexte"/>
+        <w:rPr>
+          <w:lang w:val="en-US"/>
+        </w:rPr>
+      </w:pPr>
+      <w:r>
+        <w:rPr>
+          <w:lang w:val="en-US"/>
+        </w:rPr>
+        <w:t xml:space="preserve">Startup scripts </w:t>
+      </w:r>
+      <w:r>
+        <w:rPr>
+          <w:lang w:val="en-US"/>
+        </w:rPr>
+        <w:t>are</w:t>
+      </w:r>
+      <w:r>
+        <w:rPr>
+          <w:lang w:val="en-US"/>
+        </w:rPr>
+        <w:t xml:space="preserve"> executed automatically when the project is opened. </w:t>
+      </w:r>
+      <w:r>
+        <w:rPr>
+          <w:lang w:val="en-US"/>
+        </w:rPr>
+        <w:t>They can be used</w:t>
+      </w:r>
+      <w:r>
+        <w:rPr>
+          <w:lang w:val="en-US"/>
+        </w:rPr>
+        <w:t xml:space="preserve"> to initialize </w:t>
+      </w:r>
+      <w:r>
+        <w:rPr>
+          <w:lang w:val="en-US"/>
+        </w:rPr>
+        <w:t>the</w:t>
+      </w:r>
+      <w:r>
+        <w:rPr>
+          <w:lang w:val="en-US"/>
+        </w:rPr>
+        <w:t xml:space="preserve"> project (</w:t>
+      </w:r>
+      <w:r>
+        <w:rPr>
+          <w:lang w:val="en-US"/>
+        </w:rPr>
+        <w:t>creating a custom</w:t>
+      </w:r>
+      <w:r>
+        <w:rPr>
+          <w:lang w:val="en-US"/>
+        </w:rPr>
+        <w:t xml:space="preserve"> GUI, for example).</w:t>
+      </w:r>
+    </w:p>
+    <w:p>
+      <w:pPr>
+        <w:pStyle w:val="Corpsdetexte"/>
+        <w:rPr>
+          <w:lang w:val="en-US"/>
+        </w:rPr>
+      </w:pPr>
+      <w:r>
+        <w:rPr>
+          <w:lang w:val="en-US"/>
+        </w:rPr>
         <w:lastRenderedPageBreak/>
-        <w:t>While scripted generators and bindings are only class definitions, startup scripts and on-demand scripts are procedures.</w:t>
-      </w:r>
-    </w:p>
-    <w:p>
-      <w:pPr>
-        <w:pStyle w:val="Corpsdetexte"/>
-        <w:rPr>
-          <w:lang w:val="en-US"/>
-        </w:rPr>
-      </w:pPr>
-      <w:r>
-        <w:rPr>
-          <w:lang w:val="en-US"/>
-        </w:rPr>
-        <w:t xml:space="preserve">Startup scripts </w:t>
-      </w:r>
-      <w:r>
-        <w:rPr>
-          <w:lang w:val="en-US"/>
-        </w:rPr>
-        <w:t>are</w:t>
-      </w:r>
-      <w:r>
-        <w:rPr>
-          <w:lang w:val="en-US"/>
-        </w:rPr>
-        <w:t xml:space="preserve"> executed automatically when the project is opened. You can use them to initialize your project, </w:t>
-      </w:r>
-      <w:r>
-        <w:rPr>
-          <w:lang w:val="en-US"/>
-        </w:rPr>
-        <w:t>for example for</w:t>
-      </w:r>
-      <w:r>
-        <w:rPr>
-          <w:lang w:val="en-US"/>
-        </w:rPr>
-        <w:t xml:space="preserve"> creating a custom</w:t>
-      </w:r>
-      <w:r>
-        <w:rPr>
-          <w:lang w:val="en-US"/>
-        </w:rPr>
-        <w:t xml:space="preserve"> GUI.</w:t>
-      </w:r>
-    </w:p>
-    <w:p>
-      <w:pPr>
-        <w:pStyle w:val="Corpsdetexte"/>
-        <w:rPr>
-          <w:lang w:val="en-US"/>
-        </w:rPr>
-      </w:pPr>
-      <w:r>
-        <w:rPr>
-          <w:lang w:val="en-US"/>
-        </w:rPr>
-        <w:t xml:space="preserve">On-demand scripts can be executed as many times as you want, but only if you explicitly </w:t>
-      </w:r>
-      <w:r>
-        <w:rPr>
-          <w:lang w:val="en-US"/>
-        </w:rPr>
-        <w:t>trigger</w:t>
-      </w:r>
-      <w:r>
-        <w:rPr>
-          <w:lang w:val="en-US"/>
-        </w:rPr>
-        <w:t xml:space="preserve"> them.</w:t>
+        <w:t xml:space="preserve">On-demand scripts can be executed as </w:t>
+      </w:r>
+      <w:r>
+        <w:rPr>
+          <w:lang w:val="en-US"/>
+        </w:rPr>
+        <w:t>often</w:t>
+      </w:r>
+      <w:r>
+        <w:rPr>
+          <w:lang w:val="en-US"/>
+        </w:rPr>
+        <w:t xml:space="preserve"> as </w:t>
+      </w:r>
+      <w:r>
+        <w:rPr>
+          <w:lang w:val="en-US"/>
+        </w:rPr>
+        <w:t xml:space="preserve">desired, but </w:t>
+      </w:r>
+      <w:r>
+        <w:rPr>
+          <w:lang w:val="en-US"/>
+        </w:rPr>
+        <w:t xml:space="preserve">each time </w:t>
+      </w:r>
+      <w:r>
+        <w:rPr>
+          <w:lang w:val="en-US"/>
+        </w:rPr>
+        <w:t>they have to be triggered by the user</w:t>
+      </w:r>
+      <w:r>
+        <w:rPr>
+          <w:lang w:val="en-US"/>
+        </w:rPr>
+        <w:t>.</w:t>
       </w:r>
     </w:p>
     <w:p>
@@ -19445,7 +19903,19 @@
         <w:rPr>
           <w:lang w:val="en-US"/>
         </w:rPr>
-        <w:t>Add startup scripts</w:t>
+        <w:t>Add</w:t>
+      </w:r>
+      <w:r>
+        <w:rPr>
+          <w:lang w:val="en-US"/>
+        </w:rPr>
+        <w:t>ing</w:t>
+      </w:r>
+      <w:r>
+        <w:rPr>
+          <w:lang w:val="en-US"/>
+        </w:rPr>
+        <w:t xml:space="preserve"> startup scripts</w:t>
       </w:r>
     </w:p>
     <w:p>
@@ -19459,7 +19929,49 @@
         <w:rPr>
           <w:lang w:val="en-US"/>
         </w:rPr>
-        <w:t>You add startup scripts by using the Script manager. You just have to click on the “Script” button located in the main window to summon it.</w:t>
+        <w:t>S</w:t>
+      </w:r>
+      <w:r>
+        <w:rPr>
+          <w:lang w:val="en-US"/>
+        </w:rPr>
+        <w:t xml:space="preserve">tartup scripts </w:t>
+      </w:r>
+      <w:r>
+        <w:rPr>
+          <w:lang w:val="en-US"/>
+        </w:rPr>
+        <w:t xml:space="preserve">are added </w:t>
+      </w:r>
+      <w:r>
+        <w:rPr>
+          <w:lang w:val="en-US"/>
+        </w:rPr>
+        <w:t xml:space="preserve">by using the Script manager. </w:t>
+      </w:r>
+      <w:r>
+        <w:rPr>
+          <w:lang w:val="en-US"/>
+        </w:rPr>
+        <w:t>C</w:t>
+      </w:r>
+      <w:r>
+        <w:rPr>
+          <w:lang w:val="en-US"/>
+        </w:rPr>
+        <w:t xml:space="preserve">lick on the “Script” button located in the main window to summon </w:t>
+      </w:r>
+      <w:r>
+        <w:rPr>
+          <w:lang w:val="en-US"/>
+        </w:rPr>
+        <w:t>the Script manager’s window</w:t>
+      </w:r>
+      <w:r>
+        <w:rPr>
+          <w:lang w:val="en-US"/>
+        </w:rPr>
+        <w:t>.</w:t>
       </w:r>
     </w:p>
     <w:tbl>
@@ -19705,7 +20217,13 @@
         <w:rPr>
           <w:lang w:val="en-US"/>
         </w:rPr>
-        <w:t>You are then invited to select a</w:t>
+        <w:t>A file chooser dialog appears. S</w:t>
+      </w:r>
+      <w:r>
+        <w:rPr>
+          <w:lang w:val="en-US"/>
+        </w:rPr>
+        <w:t>elect a</w:t>
       </w:r>
       <w:r>
         <w:rPr>
@@ -19717,13 +20235,37 @@
         <w:rPr>
           <w:lang w:val="en-US"/>
         </w:rPr>
-        <w:t xml:space="preserve"> file from your computer. </w:t>
-      </w:r>
-      <w:r>
-        <w:rPr>
-          <w:lang w:val="en-US"/>
-        </w:rPr>
-        <w:t>If the script file is valid, it is added to the list.</w:t>
+        <w:t xml:space="preserve"> file from your computer</w:t>
+      </w:r>
+      <w:r>
+        <w:rPr>
+          <w:lang w:val="en-US"/>
+        </w:rPr>
+        <w:t xml:space="preserve"> and validate</w:t>
+      </w:r>
+      <w:r>
+        <w:rPr>
+          <w:lang w:val="en-US"/>
+        </w:rPr>
+        <w:t xml:space="preserve">. </w:t>
+      </w:r>
+      <w:r>
+        <w:rPr>
+          <w:lang w:val="en-US"/>
+        </w:rPr>
+        <w:t xml:space="preserve">If the script file is valid, it is added </w:t>
+      </w:r>
+      <w:r>
+        <w:rPr>
+          <w:lang w:val="en-US"/>
+        </w:rPr>
+        <w:t>in</w:t>
+      </w:r>
+      <w:r>
+        <w:rPr>
+          <w:lang w:val="en-US"/>
+        </w:rPr>
+        <w:t xml:space="preserve"> the list.</w:t>
       </w:r>
     </w:p>
     <w:tbl>
@@ -19839,7 +20381,6 @@
         <w:rPr>
           <w:lang w:val="en-US"/>
         </w:rPr>
-        <w:lastRenderedPageBreak/>
         <w:t>Execution of startup scripts</w:t>
       </w:r>
     </w:p>
@@ -19869,7 +20410,43 @@
         <w:rPr>
           <w:lang w:val="en-US"/>
         </w:rPr>
-        <w:t>But you can also execute them later by clicking on the corresponding “Execute” button in the Script manager.</w:t>
+        <w:t xml:space="preserve">But </w:t>
+      </w:r>
+      <w:r>
+        <w:rPr>
+          <w:lang w:val="en-US"/>
+        </w:rPr>
+        <w:t xml:space="preserve">they </w:t>
+      </w:r>
+      <w:r>
+        <w:rPr>
+          <w:lang w:val="en-US"/>
+        </w:rPr>
+        <w:t xml:space="preserve">also </w:t>
+      </w:r>
+      <w:r>
+        <w:rPr>
+          <w:lang w:val="en-US"/>
+        </w:rPr>
+        <w:t xml:space="preserve">can be </w:t>
+      </w:r>
+      <w:r>
+        <w:rPr>
+          <w:lang w:val="en-US"/>
+        </w:rPr>
+        <w:t>execute</w:t>
+      </w:r>
+      <w:r>
+        <w:rPr>
+          <w:lang w:val="en-US"/>
+        </w:rPr>
+        <w:t>d</w:t>
+      </w:r>
+      <w:r>
+        <w:rPr>
+          <w:lang w:val="en-US"/>
+        </w:rPr>
+        <w:t xml:space="preserve"> later by clicking on the corresponding “Execute” button in the Script manager.</w:t>
       </w:r>
       <w:bookmarkStart w:id="57" w:name="OLE_LINK37"/>
       <w:bookmarkStart w:id="58" w:name="OLE_LINK38"/>
@@ -19909,6 +20486,7 @@
                 <w:noProof/>
                 <w:lang w:eastAsia="fr-FR"/>
               </w:rPr>
+              <w:lastRenderedPageBreak/>
               <w:pict>
                 <v:oval id="_x0000_s1119" style="position:absolute;left:0;text-align:left;margin-left:157.15pt;margin-top:45.7pt;width:47.25pt;height:24.75pt;z-index:251723776;v-text-anchor:middle" filled="f" strokecolor="maroon" strokeweight="1.01mm">
                   <v:stroke color2="#7fffff"/>
@@ -20000,7 +20578,19 @@
         <w:rPr>
           <w:lang w:val="en-US"/>
         </w:rPr>
-        <w:t>Remove a st</w:t>
+        <w:t>Remov</w:t>
+      </w:r>
+      <w:r>
+        <w:rPr>
+          <w:lang w:val="en-US"/>
+        </w:rPr>
+        <w:t>ing</w:t>
+      </w:r>
+      <w:r>
+        <w:rPr>
+          <w:lang w:val="en-US"/>
+        </w:rPr>
+        <w:t xml:space="preserve"> a st</w:t>
       </w:r>
       <w:bookmarkEnd w:id="59"/>
       <w:bookmarkEnd w:id="60"/>
@@ -20022,7 +20612,61 @@
         <w:rPr>
           <w:lang w:val="en-US"/>
         </w:rPr>
-        <w:t>You can remove a startup script from the project by clicking the corresponding delete button in the Script manager.</w:t>
+        <w:t>A</w:t>
+      </w:r>
+      <w:r>
+        <w:rPr>
+          <w:lang w:val="en-US"/>
+        </w:rPr>
+        <w:t xml:space="preserve"> startup script </w:t>
+      </w:r>
+      <w:r>
+        <w:rPr>
+          <w:lang w:val="en-US"/>
+        </w:rPr>
+        <w:t xml:space="preserve">can be removed </w:t>
+      </w:r>
+      <w:r>
+        <w:rPr>
+          <w:lang w:val="en-US"/>
+        </w:rPr>
+        <w:t xml:space="preserve">from the project by clicking </w:t>
+      </w:r>
+      <w:r>
+        <w:rPr>
+          <w:lang w:val="en-US"/>
+        </w:rPr>
+        <w:t xml:space="preserve">on </w:t>
+      </w:r>
+      <w:r>
+        <w:rPr>
+          <w:lang w:val="en-US"/>
+        </w:rPr>
+        <w:t xml:space="preserve">the corresponding </w:t>
+      </w:r>
+      <w:r>
+        <w:rPr>
+          <w:lang w:val="en-US"/>
+        </w:rPr>
+        <w:t>“D</w:t>
+      </w:r>
+      <w:r>
+        <w:rPr>
+          <w:lang w:val="en-US"/>
+        </w:rPr>
+        <w:t>elete</w:t>
+      </w:r>
+      <w:r>
+        <w:rPr>
+          <w:lang w:val="en-US"/>
+        </w:rPr>
+        <w:t>”</w:t>
+      </w:r>
+      <w:r>
+        <w:rPr>
+          <w:lang w:val="en-US"/>
+        </w:rPr>
+        <w:t xml:space="preserve"> button in the Script manager.</w:t>
       </w:r>
     </w:p>
     <w:tbl>
@@ -20128,7 +20772,13 @@
               <w:rPr>
                 <w:lang w:val="en-US"/>
               </w:rPr>
-              <w:t>Click in the “Delete” button if you want to delete the corresponding startup script.</w:t>
+              <w:t xml:space="preserve">Click in the “Delete” button </w:t>
+            </w:r>
+            <w:r>
+              <w:rPr>
+                <w:lang w:val="en-US"/>
+              </w:rPr>
+              <w:t>to delete the corresponding startup script.</w:t>
             </w:r>
           </w:p>
         </w:tc>
@@ -20173,13 +20823,43 @@
         <w:rPr>
           <w:lang w:val="en-US"/>
         </w:rPr>
-        <w:t>”. It contains an “OK” button, which hides the window when you click on it.</w:t>
-      </w:r>
-      <w:r>
-        <w:rPr>
-          <w:lang w:val="en-US"/>
-        </w:rPr>
-        <w:t xml:space="preserve"> If you add this script to your project as a startup script, then this dialog will appear each time that you load your project file.</w:t>
+        <w:t>”. It contains an “OK” button, which hides the window when click</w:t>
+      </w:r>
+      <w:r>
+        <w:rPr>
+          <w:lang w:val="en-US"/>
+        </w:rPr>
+        <w:t>ed</w:t>
+      </w:r>
+      <w:r>
+        <w:rPr>
+          <w:lang w:val="en-US"/>
+        </w:rPr>
+        <w:t>.</w:t>
+      </w:r>
+      <w:r>
+        <w:rPr>
+          <w:lang w:val="en-US"/>
+        </w:rPr>
+        <w:t xml:space="preserve"> If </w:t>
+      </w:r>
+      <w:r>
+        <w:rPr>
+          <w:lang w:val="en-US"/>
+        </w:rPr>
+        <w:t>this script is added in the project as a</w:t>
+      </w:r>
+      <w:r>
+        <w:rPr>
+          <w:lang w:val="en-US"/>
+        </w:rPr>
+        <w:t xml:space="preserve"> startup script, then this dialog will appear each time th</w:t>
+      </w:r>
+      <w:r>
+        <w:rPr>
+          <w:lang w:val="en-US"/>
+        </w:rPr>
+        <w:t>e project file is loaded.</w:t>
       </w:r>
     </w:p>
     <w:p>
@@ -20358,80 +21038,80 @@
               <w:pStyle w:val="Code"/>
             </w:pPr>
             <w:r>
+              <w:t xml:space="preserve">    self.setTitle("Hello world");</w:t>
+            </w:r>
+          </w:p>
+          <w:p>
+            <w:pPr>
+              <w:pStyle w:val="Code"/>
+            </w:pPr>
+            <w:r>
+              <w:t xml:space="preserve">    self.setSize(300, 100);</w:t>
+            </w:r>
+          </w:p>
+          <w:p>
+            <w:pPr>
+              <w:pStyle w:val="Code"/>
+            </w:pPr>
+            <w:r>
+              <w:t xml:space="preserve">    self.setLayout(BorderLayout());</w:t>
+            </w:r>
+          </w:p>
+          <w:p>
+            <w:pPr>
+              <w:pStyle w:val="Code"/>
+            </w:pPr>
+            <w:r>
+              <w:t xml:space="preserve">    self.setDefaultCloseOperation(WindowConstants.DISPOSE_ON_CLOSE);</w:t>
+            </w:r>
+          </w:p>
+          <w:p>
+            <w:pPr>
+              <w:pStyle w:val="Code"/>
+            </w:pPr>
+            <w:r>
+              <w:t xml:space="preserve">    </w:t>
+            </w:r>
+          </w:p>
+          <w:p>
+            <w:pPr>
+              <w:pStyle w:val="Code"/>
+              <w:rPr>
+                <w:color w:val="7F7F7F" w:themeColor="text1" w:themeTint="80"/>
+              </w:rPr>
+            </w:pPr>
+            <w:r>
+              <w:t xml:space="preserve">    </w:t>
+            </w:r>
+            <w:r>
+              <w:rPr>
+                <w:color w:val="7F7F7F" w:themeColor="text1" w:themeTint="80"/>
+              </w:rPr>
+              <w:t># create the Label</w:t>
+            </w:r>
+          </w:p>
+          <w:p>
+            <w:pPr>
+              <w:pStyle w:val="Code"/>
+            </w:pPr>
+            <w:r>
+              <w:t xml:space="preserve">    self.label = JLabel('Hello, world !');</w:t>
+            </w:r>
+          </w:p>
+          <w:p>
+            <w:pPr>
+              <w:pStyle w:val="Code"/>
+            </w:pPr>
+            <w:r>
+              <w:t xml:space="preserve">    self.add(self.label, BorderLayout.CENTER);</w:t>
+            </w:r>
+          </w:p>
+          <w:p>
+            <w:pPr>
+              <w:pStyle w:val="Code"/>
+            </w:pPr>
+            <w:r>
               <w:lastRenderedPageBreak/>
-              <w:t xml:space="preserve">    self.setTitle("Hello world");</w:t>
-            </w:r>
-          </w:p>
-          <w:p>
-            <w:pPr>
-              <w:pStyle w:val="Code"/>
-            </w:pPr>
-            <w:r>
-              <w:t xml:space="preserve">    self.setSize(300, 100);</w:t>
-            </w:r>
-          </w:p>
-          <w:p>
-            <w:pPr>
-              <w:pStyle w:val="Code"/>
-            </w:pPr>
-            <w:r>
-              <w:t xml:space="preserve">    self.setLayout(BorderLayout());</w:t>
-            </w:r>
-          </w:p>
-          <w:p>
-            <w:pPr>
-              <w:pStyle w:val="Code"/>
-            </w:pPr>
-            <w:r>
-              <w:t xml:space="preserve">    self.setDefaultCloseOperation(WindowConstants.DISPOSE_ON_CLOSE);</w:t>
-            </w:r>
-          </w:p>
-          <w:p>
-            <w:pPr>
-              <w:pStyle w:val="Code"/>
-            </w:pPr>
-            <w:r>
-              <w:t xml:space="preserve">    </w:t>
-            </w:r>
-          </w:p>
-          <w:p>
-            <w:pPr>
-              <w:pStyle w:val="Code"/>
-              <w:rPr>
-                <w:color w:val="7F7F7F" w:themeColor="text1" w:themeTint="80"/>
-              </w:rPr>
-            </w:pPr>
-            <w:r>
-              <w:t xml:space="preserve">    </w:t>
-            </w:r>
-            <w:r>
-              <w:rPr>
-                <w:color w:val="7F7F7F" w:themeColor="text1" w:themeTint="80"/>
-              </w:rPr>
-              <w:t># create the Label</w:t>
-            </w:r>
-          </w:p>
-          <w:p>
-            <w:pPr>
-              <w:pStyle w:val="Code"/>
-            </w:pPr>
-            <w:r>
-              <w:t xml:space="preserve">    self.label = JLabel('Hello, world !');</w:t>
-            </w:r>
-          </w:p>
-          <w:p>
-            <w:pPr>
-              <w:pStyle w:val="Code"/>
-            </w:pPr>
-            <w:r>
-              <w:t xml:space="preserve">    self.add(self.label, BorderLayout.CENTER);</w:t>
-            </w:r>
-          </w:p>
-          <w:p>
-            <w:pPr>
-              <w:pStyle w:val="Code"/>
-            </w:pPr>
-            <w:r>
               <w:t xml:space="preserve">    </w:t>
             </w:r>
           </w:p>
@@ -20604,7 +21284,19 @@
         <w:rPr>
           <w:lang w:val="en-US"/>
         </w:rPr>
-        <w:t>Add on-demand scripts</w:t>
+        <w:t>Add</w:t>
+      </w:r>
+      <w:r>
+        <w:rPr>
+          <w:lang w:val="en-US"/>
+        </w:rPr>
+        <w:t>ing</w:t>
+      </w:r>
+      <w:r>
+        <w:rPr>
+          <w:lang w:val="en-US"/>
+        </w:rPr>
+        <w:t xml:space="preserve"> on-demand scripts</w:t>
       </w:r>
     </w:p>
     <w:p>
@@ -20618,7 +21310,49 @@
         <w:rPr>
           <w:lang w:val="en-US"/>
         </w:rPr>
-        <w:t>You add on-demand scripts by using the Script manager. You just have to click on the “Script” button located in the main window to summon it.</w:t>
+        <w:t>O</w:t>
+      </w:r>
+      <w:r>
+        <w:rPr>
+          <w:lang w:val="en-US"/>
+        </w:rPr>
+        <w:t xml:space="preserve">n-demand scripts </w:t>
+      </w:r>
+      <w:r>
+        <w:rPr>
+          <w:lang w:val="en-US"/>
+        </w:rPr>
+        <w:t xml:space="preserve">are added </w:t>
+      </w:r>
+      <w:r>
+        <w:rPr>
+          <w:lang w:val="en-US"/>
+        </w:rPr>
+        <w:t xml:space="preserve">by using the Script manager. </w:t>
+      </w:r>
+      <w:r>
+        <w:rPr>
+          <w:lang w:val="en-US"/>
+        </w:rPr>
+        <w:t>Click</w:t>
+      </w:r>
+      <w:r>
+        <w:rPr>
+          <w:lang w:val="en-US"/>
+        </w:rPr>
+        <w:t xml:space="preserve"> on the “Script” button located</w:t>
+      </w:r>
+      <w:r>
+        <w:rPr>
+          <w:lang w:val="en-US"/>
+        </w:rPr>
+        <w:t xml:space="preserve"> in the main window to summon the Script manager’s window</w:t>
+      </w:r>
+      <w:r>
+        <w:rPr>
+          <w:lang w:val="en-US"/>
+        </w:rPr>
+        <w:t>.</w:t>
       </w:r>
     </w:p>
     <w:tbl>
@@ -20724,7 +21458,7 @@
               <w:rPr>
                 <w:lang w:val="en-US"/>
               </w:rPr>
-              <w:t>Click on the “Script” button in the main window in order to display the Script manager.</w:t>
+              <w:t>Click on the “Script” button in the main window to display the Script manager.</w:t>
             </w:r>
           </w:p>
         </w:tc>
@@ -20877,7 +21611,7 @@
               <w:rPr>
                 <w:lang w:val="en-US"/>
               </w:rPr>
-              <w:t xml:space="preserve"> scripts” tab in order to add a new </w:t>
+              <w:t xml:space="preserve"> scripts” tab to add a new </w:t>
             </w:r>
             <w:r>
               <w:rPr>
@@ -20906,7 +21640,37 @@
         <w:rPr>
           <w:lang w:val="en-US"/>
         </w:rPr>
-        <w:t>You are then invited to select a script file from your computer. If the script file is valid, it is added to the list.</w:t>
+        <w:t>A file chooser dialog appears. S</w:t>
+      </w:r>
+      <w:r>
+        <w:rPr>
+          <w:lang w:val="en-US"/>
+        </w:rPr>
+        <w:t>elect a script file from your computer</w:t>
+      </w:r>
+      <w:r>
+        <w:rPr>
+          <w:lang w:val="en-US"/>
+        </w:rPr>
+        <w:t xml:space="preserve"> and validate</w:t>
+      </w:r>
+      <w:r>
+        <w:rPr>
+          <w:lang w:val="en-US"/>
+        </w:rPr>
+        <w:t xml:space="preserve">. If the script file is valid, it is added </w:t>
+      </w:r>
+      <w:r>
+        <w:rPr>
+          <w:lang w:val="en-US"/>
+        </w:rPr>
+        <w:t>in</w:t>
+      </w:r>
+      <w:r>
+        <w:rPr>
+          <w:lang w:val="en-US"/>
+        </w:rPr>
+        <w:t xml:space="preserve"> the list.</w:t>
       </w:r>
     </w:p>
     <w:tbl>
@@ -21008,7 +21772,13 @@
               <w:rPr>
                 <w:lang w:val="en-US"/>
               </w:rPr>
-              <w:t>on,-demand</w:t>
+              <w:t>on</w:t>
+            </w:r>
+            <w:r>
+              <w:rPr>
+                <w:lang w:val="en-US"/>
+              </w:rPr>
+              <w:t>-demand</w:t>
             </w:r>
             <w:r>
               <w:rPr>
@@ -21063,7 +21833,31 @@
         <w:rPr>
           <w:lang w:val="en-US"/>
         </w:rPr>
-        <w:t>On-demand scripts are only executed if you click on the corresponding “Execute” button.</w:t>
+        <w:t xml:space="preserve">On-demand scripts are only executed if </w:t>
+      </w:r>
+      <w:r>
+        <w:rPr>
+          <w:lang w:val="en-US"/>
+        </w:rPr>
+        <w:t>triggered by</w:t>
+      </w:r>
+      <w:r>
+        <w:rPr>
+          <w:lang w:val="en-US"/>
+        </w:rPr>
+        <w:t xml:space="preserve"> click</w:t>
+      </w:r>
+      <w:r>
+        <w:rPr>
+          <w:lang w:val="en-US"/>
+        </w:rPr>
+        <w:t>ing</w:t>
+      </w:r>
+      <w:r>
+        <w:rPr>
+          <w:lang w:val="en-US"/>
+        </w:rPr>
+        <w:t xml:space="preserve"> on the corresponding “Execute” button.</w:t>
       </w:r>
     </w:p>
     <w:tbl>
@@ -21169,19 +21963,13 @@
               <w:rPr>
                 <w:lang w:val="en-US"/>
               </w:rPr>
-              <w:t xml:space="preserve">Click in the “Execute” button </w:t>
-            </w:r>
-            <w:r>
-              <w:rPr>
-                <w:lang w:val="en-US"/>
-              </w:rPr>
-              <w:t>each time</w:t>
-            </w:r>
-            <w:r>
-              <w:rPr>
-                <w:lang w:val="en-US"/>
-              </w:rPr>
-              <w:t xml:space="preserve"> you want to execute the </w:t>
+              <w:t>Click o</w:t>
+            </w:r>
+            <w:r>
+              <w:rPr>
+                <w:lang w:val="en-US"/>
+              </w:rPr>
+              <w:t xml:space="preserve">n the “Execute” button to execute the </w:t>
             </w:r>
             <w:r>
               <w:rPr>
@@ -21210,7 +21998,19 @@
         <w:rPr>
           <w:lang w:val="en-US"/>
         </w:rPr>
-        <w:t>Remove an on-demand script</w:t>
+        <w:t>Remov</w:t>
+      </w:r>
+      <w:r>
+        <w:rPr>
+          <w:lang w:val="en-US"/>
+        </w:rPr>
+        <w:t>ing</w:t>
+      </w:r>
+      <w:r>
+        <w:rPr>
+          <w:lang w:val="en-US"/>
+        </w:rPr>
+        <w:t xml:space="preserve"> an on-demand script</w:t>
       </w:r>
     </w:p>
     <w:p>
@@ -21224,7 +22024,37 @@
         <w:rPr>
           <w:lang w:val="en-US"/>
         </w:rPr>
-        <w:t xml:space="preserve">You can remove an on-demand script from the project by clicking the corresponding </w:t>
+        <w:t>A</w:t>
+      </w:r>
+      <w:r>
+        <w:rPr>
+          <w:lang w:val="en-US"/>
+        </w:rPr>
+        <w:t xml:space="preserve">n on-demand script </w:t>
+      </w:r>
+      <w:r>
+        <w:rPr>
+          <w:lang w:val="en-US"/>
+        </w:rPr>
+        <w:t xml:space="preserve">can be removed </w:t>
+      </w:r>
+      <w:r>
+        <w:rPr>
+          <w:lang w:val="en-US"/>
+        </w:rPr>
+        <w:t xml:space="preserve">from the project by clicking </w:t>
+      </w:r>
+      <w:r>
+        <w:rPr>
+          <w:lang w:val="en-US"/>
+        </w:rPr>
+        <w:t xml:space="preserve">on </w:t>
+      </w:r>
+      <w:r>
+        <w:rPr>
+          <w:lang w:val="en-US"/>
+        </w:rPr>
+        <w:t xml:space="preserve">the corresponding </w:t>
       </w:r>
       <w:r>
         <w:rPr>
@@ -21354,7 +22184,7 @@
               <w:rPr>
                 <w:lang w:val="en-US"/>
               </w:rPr>
-              <w:t xml:space="preserve">Click in the “Delete” button if you want to delete the corresponding </w:t>
+              <w:t xml:space="preserve">Click in the “Delete” button to delete the corresponding </w:t>
             </w:r>
             <w:r>
               <w:rPr>
@@ -21829,7 +22659,13 @@
         <w:rPr>
           <w:lang w:val="en-US"/>
         </w:rPr>
-        <w:t>Third party librairies</w:t>
+        <w:t xml:space="preserve">Third party </w:t>
+      </w:r>
+      <w:r>
+        <w:rPr>
+          <w:lang w:val="en-US"/>
+        </w:rPr>
+        <w:t>libraries</w:t>
       </w:r>
     </w:p>
     <w:p>
@@ -21857,7 +22693,43 @@
         <w:rPr>
           <w:lang w:val="en-US"/>
         </w:rPr>
-        <w:t>ModbusPal requires that RxTx is installed on your PC if you want to use serial communication.</w:t>
+        <w:t xml:space="preserve">ModbusPal requires that RxTx is installed on </w:t>
+      </w:r>
+      <w:r>
+        <w:rPr>
+          <w:lang w:val="en-US"/>
+        </w:rPr>
+        <w:t>the</w:t>
+      </w:r>
+      <w:r>
+        <w:rPr>
+          <w:lang w:val="en-US"/>
+        </w:rPr>
+        <w:t xml:space="preserve"> </w:t>
+      </w:r>
+      <w:r>
+        <w:rPr>
+          <w:lang w:val="en-US"/>
+        </w:rPr>
+        <w:t>computer</w:t>
+      </w:r>
+      <w:r>
+        <w:rPr>
+          <w:lang w:val="en-US"/>
+        </w:rPr>
+        <w:t xml:space="preserve"> </w:t>
+      </w:r>
+      <w:r>
+        <w:rPr>
+          <w:lang w:val="en-US"/>
+        </w:rPr>
+        <w:t xml:space="preserve">in order to enable </w:t>
+      </w:r>
+      <w:r>
+        <w:rPr>
+          <w:lang w:val="en-US"/>
+        </w:rPr>
+        <w:t>serial communication.</w:t>
       </w:r>
     </w:p>
     <w:p>
@@ -21993,7 +22865,79 @@
         <w:rPr>
           <w:lang w:val="en-US"/>
         </w:rPr>
-        <w:t>ModbusPal requires that Jython is installed on your PC if you want to use Python scripts in your project.</w:t>
+        <w:t xml:space="preserve">ModbusPal requires that Jython is installed on </w:t>
+      </w:r>
+      <w:r>
+        <w:rPr>
+          <w:lang w:val="en-US"/>
+        </w:rPr>
+        <w:t>the</w:t>
+      </w:r>
+      <w:r>
+        <w:rPr>
+          <w:lang w:val="en-US"/>
+        </w:rPr>
+        <w:t xml:space="preserve"> </w:t>
+      </w:r>
+      <w:r>
+        <w:rPr>
+          <w:lang w:val="en-US"/>
+        </w:rPr>
+        <w:t>computer</w:t>
+      </w:r>
+      <w:r>
+        <w:rPr>
+          <w:lang w:val="en-US"/>
+        </w:rPr>
+        <w:t xml:space="preserve"> </w:t>
+      </w:r>
+      <w:r>
+        <w:rPr>
+          <w:lang w:val="en-US"/>
+        </w:rPr>
+        <w:t>in order to enable</w:t>
+      </w:r>
+      <w:r>
+        <w:rPr>
+          <w:lang w:val="en-US"/>
+        </w:rPr>
+        <w:t xml:space="preserve"> </w:t>
+      </w:r>
+      <w:r>
+        <w:rPr>
+          <w:lang w:val="en-US"/>
+        </w:rPr>
+        <w:t xml:space="preserve">usage of </w:t>
+      </w:r>
+      <w:r>
+        <w:rPr>
+          <w:lang w:val="en-US"/>
+        </w:rPr>
+        <w:t>Python scripts</w:t>
+      </w:r>
+      <w:r>
+        <w:rPr>
+          <w:lang w:val="en-US"/>
+        </w:rPr>
+        <w:t xml:space="preserve"> in the</w:t>
+      </w:r>
+      <w:r>
+        <w:rPr>
+          <w:lang w:val="en-US"/>
+        </w:rPr>
+        <w:t xml:space="preserve"> project</w:t>
+      </w:r>
+      <w:r>
+        <w:rPr>
+          <w:lang w:val="en-US"/>
+        </w:rPr>
+        <w:t>s</w:t>
+      </w:r>
+      <w:r>
+        <w:rPr>
+          <w:lang w:val="en-US"/>
+        </w:rPr>
+        <w:t>.</w:t>
       </w:r>
     </w:p>
     <w:p>
@@ -22239,7 +23183,7 @@
         <w:rPr>
           <w:noProof/>
         </w:rPr>
-        <w:t>27</w:t>
+        <w:t>34</w:t>
       </w:r>
     </w:fldSimple>
   </w:p>
@@ -24410,25 +25354,25 @@
           </c:val>
         </c:ser>
         <c:marker val="1"/>
-        <c:axId val="82226560"/>
-        <c:axId val="82798080"/>
+        <c:axId val="88268160"/>
+        <c:axId val="126166144"/>
       </c:lineChart>
       <c:catAx>
-        <c:axId val="82226560"/>
+        <c:axId val="88268160"/>
         <c:scaling>
           <c:orientation val="minMax"/>
         </c:scaling>
         <c:axPos val="b"/>
         <c:numFmt formatCode="General" sourceLinked="1"/>
         <c:tickLblPos val="nextTo"/>
-        <c:crossAx val="82798080"/>
+        <c:crossAx val="126166144"/>
         <c:crosses val="autoZero"/>
         <c:auto val="1"/>
         <c:lblAlgn val="ctr"/>
         <c:lblOffset val="100"/>
       </c:catAx>
       <c:valAx>
-        <c:axId val="82798080"/>
+        <c:axId val="126166144"/>
         <c:scaling>
           <c:orientation val="minMax"/>
         </c:scaling>
@@ -24436,7 +25380,7 @@
         <c:majorGridlines/>
         <c:numFmt formatCode="General" sourceLinked="1"/>
         <c:tickLblPos val="nextTo"/>
-        <c:crossAx val="82226560"/>
+        <c:crossAx val="88268160"/>
         <c:crosses val="autoZero"/>
         <c:crossBetween val="between"/>
       </c:valAx>
@@ -24563,25 +25507,25 @@
           </c:val>
         </c:ser>
         <c:marker val="1"/>
-        <c:axId val="82813312"/>
-        <c:axId val="92985984"/>
+        <c:axId val="76657792"/>
+        <c:axId val="76659328"/>
       </c:lineChart>
       <c:catAx>
-        <c:axId val="82813312"/>
+        <c:axId val="76657792"/>
         <c:scaling>
           <c:orientation val="minMax"/>
         </c:scaling>
         <c:axPos val="b"/>
         <c:numFmt formatCode="General" sourceLinked="1"/>
         <c:tickLblPos val="nextTo"/>
-        <c:crossAx val="92985984"/>
+        <c:crossAx val="76659328"/>
         <c:crosses val="autoZero"/>
         <c:auto val="1"/>
         <c:lblAlgn val="ctr"/>
         <c:lblOffset val="100"/>
       </c:catAx>
       <c:valAx>
-        <c:axId val="92985984"/>
+        <c:axId val="76659328"/>
         <c:scaling>
           <c:orientation val="minMax"/>
         </c:scaling>
@@ -24589,7 +25533,7 @@
         <c:majorGridlines/>
         <c:numFmt formatCode="General" sourceLinked="1"/>
         <c:tickLblPos val="nextTo"/>
-        <c:crossAx val="82813312"/>
+        <c:crossAx val="76657792"/>
         <c:crosses val="autoZero"/>
         <c:crossBetween val="between"/>
       </c:valAx>
@@ -24776,25 +25720,25 @@
           </c:val>
         </c:ser>
         <c:marker val="1"/>
-        <c:axId val="125878272"/>
-        <c:axId val="125879808"/>
+        <c:axId val="92735744"/>
+        <c:axId val="126160896"/>
       </c:lineChart>
       <c:catAx>
-        <c:axId val="125878272"/>
+        <c:axId val="92735744"/>
         <c:scaling>
           <c:orientation val="minMax"/>
         </c:scaling>
         <c:axPos val="b"/>
         <c:numFmt formatCode="General" sourceLinked="1"/>
         <c:tickLblPos val="nextTo"/>
-        <c:crossAx val="125879808"/>
+        <c:crossAx val="126160896"/>
         <c:crosses val="autoZero"/>
         <c:auto val="1"/>
         <c:lblAlgn val="ctr"/>
         <c:lblOffset val="100"/>
       </c:catAx>
       <c:valAx>
-        <c:axId val="125879808"/>
+        <c:axId val="126160896"/>
         <c:scaling>
           <c:orientation val="minMax"/>
         </c:scaling>
@@ -24802,7 +25746,7 @@
         <c:majorGridlines/>
         <c:numFmt formatCode="General" sourceLinked="1"/>
         <c:tickLblPos val="nextTo"/>
-        <c:crossAx val="125878272"/>
+        <c:crossAx val="92735744"/>
         <c:crosses val="autoZero"/>
         <c:crossBetween val="between"/>
       </c:valAx>

</xml_diff>